<commit_message>
Update user guide per DOE feedback
</commit_message>
<xml_diff>
--- a/EERC User Guide - 2022.docx
+++ b/EERC User Guide - 2022.docx
@@ -18,6 +18,39 @@
         </w:rPr>
       </w:pPr>
       <w:bookmarkStart w:id="0" w:name="_Hlk1053996"/>
+      <w:r>
+        <w:rPr>
+          <w:b/>
+          <w:bCs/>
+          <w:szCs w:val="24"/>
+        </w:rPr>
+        <w:t xml:space="preserve">Energy Escalation Rate Calculator </w:t>
+      </w:r>
+      <w:r>
+        <w:rPr>
+          <w:b/>
+          <w:bCs/>
+          <w:szCs w:val="24"/>
+        </w:rPr>
+        <w:t>(E</w:t>
+      </w:r>
+      <w:r>
+        <w:rPr>
+          <w:b/>
+          <w:bCs/>
+          <w:szCs w:val="24"/>
+        </w:rPr>
+        <w:t>ERC</w:t>
+      </w:r>
+      <w:r>
+        <w:rPr>
+          <w:b/>
+          <w:bCs/>
+          <w:szCs w:val="24"/>
+        </w:rPr>
+        <w:t>)</w:t>
+      </w:r>
+      <w:bookmarkEnd w:id="0"/>
     </w:p>
     <w:p>
       <w:pPr>
@@ -34,6 +67,14 @@
           <w:szCs w:val="24"/>
         </w:rPr>
       </w:pPr>
+      <w:r>
+        <w:rPr>
+          <w:b/>
+          <w:bCs/>
+          <w:szCs w:val="24"/>
+        </w:rPr>
+        <w:t>User Guide</w:t>
+      </w:r>
     </w:p>
     <w:p>
       <w:pPr>
@@ -45,83 +86,341 @@
         </w:tabs>
         <w:jc w:val="center"/>
         <w:rPr>
-          <w:b/>
           <w:bCs/>
           <w:szCs w:val="24"/>
         </w:rPr>
       </w:pPr>
+    </w:p>
+    <w:p>
+      <w:pPr>
+        <w:pStyle w:val="Heading1"/>
+        <w:rPr>
+          <w:sz w:val="24"/>
+          <w:szCs w:val="24"/>
+        </w:rPr>
+      </w:pPr>
+      <w:bookmarkStart w:id="1" w:name="_Toc21606435"/>
+      <w:r>
+        <w:rPr>
+          <w:sz w:val="24"/>
+          <w:szCs w:val="24"/>
+        </w:rPr>
+        <w:t>S</w:t>
+      </w:r>
+      <w:r>
+        <w:rPr>
+          <w:sz w:val="24"/>
+          <w:szCs w:val="24"/>
+        </w:rPr>
+        <w:t>ummary</w:t>
+      </w:r>
+      <w:bookmarkEnd w:id="1"/>
+      <w:r>
+        <w:rPr>
+          <w:sz w:val="24"/>
+          <w:szCs w:val="24"/>
+        </w:rPr>
+        <w:t xml:space="preserve"> </w:t>
+      </w:r>
+    </w:p>
+    <w:p>
+      <w:pPr>
+        <w:rPr>
+          <w:szCs w:val="24"/>
+        </w:rPr>
+      </w:pPr>
+    </w:p>
+    <w:p>
+      <w:pPr>
+        <w:rPr>
+          <w:szCs w:val="24"/>
+        </w:rPr>
+      </w:pPr>
+      <w:r>
+        <w:rPr>
+          <w:szCs w:val="24"/>
+        </w:rPr>
+        <w:t xml:space="preserve">EERC computes an average rate of escalation for a specified </w:t>
+      </w:r>
+      <w:proofErr w:type="gramStart"/>
+      <w:r>
+        <w:rPr>
+          <w:szCs w:val="24"/>
+        </w:rPr>
+        <w:t>time period</w:t>
+      </w:r>
+      <w:proofErr w:type="gramEnd"/>
+      <w:r>
+        <w:rPr>
+          <w:szCs w:val="24"/>
+        </w:rPr>
+        <w:t xml:space="preserve">, which can be used as an escalation rate for contract payments in ESPCs and UESCs. </w:t>
+      </w:r>
+      <w:r>
+        <w:rPr>
+          <w:szCs w:val="24"/>
+        </w:rPr>
+        <w:t xml:space="preserve">These escalation rates are based on energy price projections from the Department of Energy’s Energy Information Administration (EIA). </w:t>
+      </w:r>
+      <w:r>
+        <w:rPr>
+          <w:szCs w:val="24"/>
+        </w:rPr>
+        <w:t>While the underlying energy price projections vary from year to year, for calculating contract payments the</w:t>
+      </w:r>
+      <w:r>
+        <w:rPr>
+          <w:szCs w:val="24"/>
+        </w:rPr>
+        <w:t xml:space="preserve"> single</w:t>
+      </w:r>
+      <w:r>
+        <w:rPr>
+          <w:szCs w:val="24"/>
+        </w:rPr>
+        <w:t xml:space="preserve"> EERC-calculated uniform average rate is preferable. The rate is stated in real (excluding inflation) and nominal (including inflation) terms and weighted by the share of each of the energy types used in the project. </w:t>
+      </w:r>
+      <w:r>
+        <w:rPr>
+          <w:szCs w:val="24"/>
+        </w:rPr>
+        <w:t xml:space="preserve">Alternatively, an escalation rate for each energy type can be computed separately.  </w:t>
+      </w:r>
+    </w:p>
+    <w:p>
+      <w:pPr>
+        <w:rPr>
+          <w:szCs w:val="24"/>
+        </w:rPr>
+      </w:pPr>
+    </w:p>
+    <w:p>
+      <w:pPr>
+        <w:rPr>
+          <w:szCs w:val="24"/>
+        </w:rPr>
+      </w:pPr>
+      <w:r>
+        <w:rPr>
+          <w:szCs w:val="24"/>
+        </w:rPr>
+        <w:t>To assist federal agencies</w:t>
+      </w:r>
+      <w:r>
+        <w:rPr>
+          <w:szCs w:val="24"/>
+        </w:rPr>
+        <w:t xml:space="preserve"> (and others)</w:t>
+      </w:r>
+      <w:r>
+        <w:rPr>
+          <w:szCs w:val="24"/>
+        </w:rPr>
+        <w:t xml:space="preserve"> in considering a range of energy price</w:t>
+      </w:r>
+      <w:r>
+        <w:rPr>
+          <w:szCs w:val="24"/>
+        </w:rPr>
+        <w:t xml:space="preserve"> and policy</w:t>
+      </w:r>
+      <w:r>
+        <w:rPr>
+          <w:szCs w:val="24"/>
+        </w:rPr>
+        <w:t xml:space="preserve"> scenarios, escalation rates may be adjusted by NIST for three levels of </w:t>
+      </w:r>
+      <w:r>
+        <w:rPr>
+          <w:szCs w:val="24"/>
+        </w:rPr>
+        <w:t xml:space="preserve">estimated social cost of </w:t>
+      </w:r>
+      <w:r>
+        <w:rPr>
+          <w:szCs w:val="24"/>
+        </w:rPr>
+        <w:t>carbon (</w:t>
+      </w:r>
+      <w:r>
+        <w:rPr>
+          <w:szCs w:val="24"/>
+        </w:rPr>
+        <w:t>SCC</w:t>
+      </w:r>
+      <w:r>
+        <w:rPr>
+          <w:szCs w:val="24"/>
+        </w:rPr>
+        <w:t>)</w:t>
+      </w:r>
+      <w:r>
+        <w:rPr>
+          <w:szCs w:val="24"/>
+        </w:rPr>
+        <w:t xml:space="preserve">. </w:t>
+      </w:r>
     </w:p>
     <w:p>
       <w:pPr>
         <w:tabs>
           <w:tab w:val="clear" w:pos="5760"/>
           <w:tab w:val="left" w:pos="1520"/>
-          <w:tab w:val="left" w:pos="5940"/>
-          <w:tab w:val="left" w:pos="6300"/>
-        </w:tabs>
-        <w:jc w:val="center"/>
-        <w:rPr>
-          <w:b/>
-          <w:bCs/>
-          <w:szCs w:val="24"/>
-        </w:rPr>
-      </w:pPr>
-      <w:r>
-        <w:rPr>
-          <w:b/>
-          <w:bCs/>
-          <w:szCs w:val="24"/>
-        </w:rPr>
-        <w:t xml:space="preserve">Energy Escalation Rate Calculator </w:t>
-      </w:r>
-      <w:r>
-        <w:rPr>
-          <w:b/>
-          <w:bCs/>
-          <w:szCs w:val="24"/>
-        </w:rPr>
-        <w:t>(E</w:t>
-      </w:r>
-      <w:r>
-        <w:rPr>
-          <w:b/>
-          <w:bCs/>
-          <w:szCs w:val="24"/>
-        </w:rPr>
-        <w:t>ERC</w:t>
-      </w:r>
-      <w:r>
-        <w:rPr>
-          <w:b/>
-          <w:bCs/>
-          <w:szCs w:val="24"/>
-        </w:rPr>
-        <w:t>)</w:t>
-      </w:r>
-      <w:bookmarkEnd w:id="0"/>
+        </w:tabs>
+        <w:rPr>
+          <w:szCs w:val="24"/>
+        </w:rPr>
+      </w:pPr>
     </w:p>
     <w:p>
       <w:pPr>
         <w:tabs>
           <w:tab w:val="clear" w:pos="5760"/>
           <w:tab w:val="left" w:pos="1520"/>
-          <w:tab w:val="left" w:pos="5940"/>
-          <w:tab w:val="left" w:pos="6300"/>
-        </w:tabs>
-        <w:jc w:val="center"/>
-        <w:rPr>
-          <w:b/>
-          <w:bCs/>
-          <w:szCs w:val="24"/>
-        </w:rPr>
-      </w:pPr>
-      <w:r>
-        <w:rPr>
-          <w:b/>
-          <w:bCs/>
-          <w:szCs w:val="24"/>
-        </w:rPr>
-        <w:t>User Guide</w:t>
+        </w:tabs>
+        <w:rPr>
+          <w:szCs w:val="24"/>
+        </w:rPr>
+      </w:pPr>
+      <w:r>
+        <w:rPr>
+          <w:szCs w:val="24"/>
+        </w:rPr>
+        <w:t xml:space="preserve">The EIA projections adjusted by NIST for carbon pricing are based on three </w:t>
+      </w:r>
+      <w:r>
+        <w:rPr>
+          <w:szCs w:val="24"/>
+        </w:rPr>
+        <w:t>SCC</w:t>
+      </w:r>
+      <w:r>
+        <w:rPr>
+          <w:szCs w:val="24"/>
+        </w:rPr>
+        <w:t xml:space="preserve"> projections provided in the Interagency Working Group on Social Cost of Greenhouse Gases Interim Estimates</w:t>
+      </w:r>
+      <w:r>
+        <w:rPr>
+          <w:szCs w:val="24"/>
+        </w:rPr>
+        <w:t>, which were developed pursuant to</w:t>
+      </w:r>
+      <w:r>
+        <w:rPr>
+          <w:szCs w:val="24"/>
+        </w:rPr>
+        <w:t xml:space="preserve"> Executive Order 13990</w:t>
+      </w:r>
+      <w:r>
+        <w:rPr>
+          <w:szCs w:val="24"/>
+        </w:rPr>
+        <w:t xml:space="preserve">. Those estimates are </w:t>
+      </w:r>
+      <w:r>
+        <w:rPr>
+          <w:szCs w:val="24"/>
+        </w:rPr>
+        <w:t>adjusted</w:t>
+      </w:r>
+      <w:r>
+        <w:rPr>
+          <w:szCs w:val="24"/>
+        </w:rPr>
+        <w:t xml:space="preserve"> by NIST</w:t>
+      </w:r>
+      <w:r>
+        <w:rPr>
+          <w:szCs w:val="24"/>
+        </w:rPr>
+        <w:t xml:space="preserve"> to 2022 dollars. </w:t>
+      </w:r>
+      <w:r>
+        <w:rPr>
+          <w:szCs w:val="24"/>
+        </w:rPr>
+        <w:t xml:space="preserve">The scenarios </w:t>
+      </w:r>
+      <w:r>
+        <w:rPr>
+          <w:szCs w:val="24"/>
+        </w:rPr>
+        <w:t xml:space="preserve">assume different discount rates and projection </w:t>
+      </w:r>
+      <w:proofErr w:type="gramStart"/>
+      <w:r>
+        <w:rPr>
+          <w:szCs w:val="24"/>
+        </w:rPr>
+        <w:t>percentile</w:t>
+      </w:r>
+      <w:r>
+        <w:rPr>
+          <w:szCs w:val="24"/>
+        </w:rPr>
+        <w:t xml:space="preserve">, </w:t>
+      </w:r>
+      <w:r>
+        <w:rPr>
+          <w:szCs w:val="24"/>
+        </w:rPr>
+        <w:t xml:space="preserve"> </w:t>
+      </w:r>
+      <w:r>
+        <w:rPr>
+          <w:szCs w:val="24"/>
+        </w:rPr>
+        <w:t>provid</w:t>
+      </w:r>
+      <w:r>
+        <w:rPr>
+          <w:szCs w:val="24"/>
+        </w:rPr>
+        <w:t>ing</w:t>
+      </w:r>
+      <w:proofErr w:type="gramEnd"/>
+      <w:r>
+        <w:rPr>
+          <w:szCs w:val="24"/>
+        </w:rPr>
+        <w:t xml:space="preserve"> </w:t>
+      </w:r>
+      <w:r>
+        <w:rPr>
+          <w:szCs w:val="24"/>
+        </w:rPr>
+        <w:t xml:space="preserve">a range of values that can be used for sensitivity analysis. </w:t>
+      </w:r>
+      <w:r>
+        <w:rPr>
+          <w:szCs w:val="24"/>
+        </w:rPr>
+        <w:t xml:space="preserve">Note that this approach was implemented in </w:t>
+      </w:r>
+      <w:r>
+        <w:rPr>
+          <w:szCs w:val="24"/>
+        </w:rPr>
+        <w:t>the 2022 release, replacing the previous methodology that used carbon pric</w:t>
+      </w:r>
+      <w:r>
+        <w:rPr>
+          <w:szCs w:val="24"/>
+        </w:rPr>
+        <w:t>ing projections based on proposed carbon cap-and-trade legislation</w:t>
+      </w:r>
+      <w:r>
+        <w:rPr>
+          <w:szCs w:val="24"/>
+        </w:rPr>
+        <w:t xml:space="preserve"> from 2009</w:t>
+      </w:r>
+      <w:r>
+        <w:rPr>
+          <w:szCs w:val="24"/>
+        </w:rPr>
+        <w:t xml:space="preserve">. </w:t>
       </w:r>
     </w:p>
     <w:p>
@@ -129,110 +428,11 @@
         <w:tabs>
           <w:tab w:val="clear" w:pos="5760"/>
           <w:tab w:val="left" w:pos="1520"/>
-          <w:tab w:val="left" w:pos="5940"/>
-          <w:tab w:val="left" w:pos="6300"/>
-        </w:tabs>
-        <w:jc w:val="center"/>
-        <w:rPr>
-          <w:bCs/>
-          <w:szCs w:val="24"/>
-        </w:rPr>
-      </w:pPr>
-    </w:p>
-    <w:p>
-      <w:pPr>
-        <w:pStyle w:val="Heading1"/>
-        <w:rPr>
-          <w:sz w:val="24"/>
-          <w:szCs w:val="24"/>
-        </w:rPr>
-      </w:pPr>
-      <w:bookmarkStart w:id="1" w:name="_Toc21606435"/>
-      <w:r>
-        <w:rPr>
-          <w:sz w:val="24"/>
-          <w:szCs w:val="24"/>
-        </w:rPr>
-        <w:t>S</w:t>
-      </w:r>
-      <w:r>
-        <w:rPr>
-          <w:sz w:val="24"/>
-          <w:szCs w:val="24"/>
-        </w:rPr>
-        <w:t>ummary</w:t>
-      </w:r>
-      <w:bookmarkEnd w:id="1"/>
-      <w:r>
-        <w:rPr>
-          <w:sz w:val="24"/>
-          <w:szCs w:val="24"/>
-        </w:rPr>
-        <w:t xml:space="preserve"> </w:t>
-      </w:r>
-    </w:p>
-    <w:p>
-      <w:pPr>
-        <w:rPr>
-          <w:szCs w:val="24"/>
-        </w:rPr>
-      </w:pPr>
-    </w:p>
-    <w:p>
-      <w:pPr>
-        <w:rPr>
-          <w:szCs w:val="24"/>
-        </w:rPr>
-      </w:pPr>
-      <w:r>
-        <w:rPr>
-          <w:szCs w:val="24"/>
-        </w:rPr>
-        <w:t>EERC computes an average rate of escalation for a specified time period, which can be used as an escalation rate for contract payments in ESPCs and UESCs. While the underlying energy price projections vary from year to year, for calculating contract payments the EERC-calculated uniform average rate is preferable. The rate is stated in real (excluding inflation) and nominal (including inflation) terms and weighted by the share of each of the energy types used in the project. When applied to the base-year energy costs or savings of ESPC or UESC projects, it results in approximately the same total amounts over the performance period as do the underlying energy price projections.</w:t>
-      </w:r>
-    </w:p>
-    <w:p>
-      <w:pPr>
-        <w:rPr>
-          <w:szCs w:val="24"/>
-        </w:rPr>
-      </w:pPr>
-      <w:r>
-        <w:rPr>
-          <w:szCs w:val="24"/>
-        </w:rPr>
-        <w:t xml:space="preserve">To assist federal agencies in considering a range of energy price scenarios, escalation rates may be computed based on: (1) the annual energy price forecasts of the EIA, which do not account for potential carbon pricing, and (2) EIA projections adjusted by NIST for three levels of </w:t>
-      </w:r>
-      <w:r>
-        <w:rPr>
-          <w:szCs w:val="24"/>
-        </w:rPr>
-        <w:t xml:space="preserve">estimated social cost of </w:t>
-      </w:r>
-      <w:r>
-        <w:rPr>
-          <w:szCs w:val="24"/>
-        </w:rPr>
-        <w:t>carbon (</w:t>
-      </w:r>
-      <w:r>
-        <w:rPr>
-          <w:szCs w:val="24"/>
-        </w:rPr>
-        <w:t>SCC</w:t>
-      </w:r>
-      <w:r>
-        <w:rPr>
-          <w:szCs w:val="24"/>
-        </w:rPr>
-        <w:t>)</w:t>
-      </w:r>
-      <w:r>
-        <w:rPr>
-          <w:szCs w:val="24"/>
-        </w:rPr>
-        <w:t>. This range of rates may be considered by federal agencies for use as energy price escalation rates for contract payments, when the payments are based on projected annual energy cost savings.</w:t>
-      </w:r>
+        </w:tabs>
+        <w:rPr>
+          <w:szCs w:val="24"/>
+        </w:rPr>
+      </w:pPr>
     </w:p>
     <w:p>
       <w:pPr>
@@ -244,6 +444,140 @@
           <w:szCs w:val="24"/>
         </w:rPr>
       </w:pPr>
+      <w:r>
+        <w:rPr>
+          <w:szCs w:val="24"/>
+        </w:rPr>
+        <w:t xml:space="preserve">The </w:t>
+      </w:r>
+      <w:r>
+        <w:rPr>
+          <w:szCs w:val="24"/>
+        </w:rPr>
+        <w:t>prior</w:t>
+      </w:r>
+      <w:r>
+        <w:rPr>
+          <w:szCs w:val="24"/>
+        </w:rPr>
+        <w:t xml:space="preserve"> </w:t>
+      </w:r>
+      <w:r>
+        <w:rPr>
+          <w:szCs w:val="24"/>
+        </w:rPr>
+        <w:t>(</w:t>
+      </w:r>
+      <w:proofErr w:type="spellStart"/>
+      <w:r>
+        <w:rPr>
+          <w:szCs w:val="24"/>
+        </w:rPr>
+        <w:t>executeable</w:t>
+      </w:r>
+      <w:proofErr w:type="spellEnd"/>
+      <w:r>
+        <w:rPr>
+          <w:szCs w:val="24"/>
+        </w:rPr>
+        <w:t xml:space="preserve">) </w:t>
+      </w:r>
+      <w:r>
+        <w:rPr>
+          <w:szCs w:val="24"/>
+        </w:rPr>
+        <w:t>user interface is shown below</w:t>
+      </w:r>
+      <w:r>
+        <w:rPr>
+          <w:szCs w:val="24"/>
+        </w:rPr>
+        <w:t xml:space="preserve"> (left)</w:t>
+      </w:r>
+      <w:r>
+        <w:rPr>
+          <w:szCs w:val="24"/>
+        </w:rPr>
+        <w:t xml:space="preserve">. The user provides the fuel type, fuel rate, study period, carbon pricing scenario, and inflation rate. Default values are provided for </w:t>
+      </w:r>
+      <w:r>
+        <w:rPr>
+          <w:szCs w:val="24"/>
+        </w:rPr>
+        <w:t>projected SCC</w:t>
+      </w:r>
+      <w:r>
+        <w:rPr>
+          <w:szCs w:val="24"/>
+        </w:rPr>
+        <w:t xml:space="preserve"> scenario</w:t>
+      </w:r>
+      <w:r>
+        <w:rPr>
+          <w:szCs w:val="24"/>
+        </w:rPr>
+        <w:t>s</w:t>
+      </w:r>
+      <w:r>
+        <w:rPr>
+          <w:szCs w:val="24"/>
+        </w:rPr>
+        <w:t xml:space="preserve"> (</w:t>
+      </w:r>
+      <w:r>
+        <w:rPr>
+          <w:szCs w:val="24"/>
+        </w:rPr>
+        <w:t>SCC of zero</w:t>
+      </w:r>
+      <w:r>
+        <w:rPr>
+          <w:szCs w:val="24"/>
+        </w:rPr>
+        <w:t xml:space="preserve">) and inflation rate (based on annual supplement value). </w:t>
+      </w:r>
+      <w:r>
+        <w:rPr>
+          <w:szCs w:val="24"/>
+        </w:rPr>
+        <w:t xml:space="preserve">The discount rate is fixed based on the Annual Supplement. </w:t>
+      </w:r>
+      <w:r>
+        <w:rPr>
+          <w:szCs w:val="24"/>
+        </w:rPr>
+        <w:t>The output is a real escalation rate and nominal escalation rate values.</w:t>
+      </w:r>
+      <w:r>
+        <w:rPr>
+          <w:szCs w:val="24"/>
+        </w:rPr>
+        <w:t xml:space="preserve"> </w:t>
+      </w:r>
+      <w:r>
+        <w:rPr>
+          <w:szCs w:val="24"/>
+        </w:rPr>
+        <w:t>T</w:t>
+      </w:r>
+      <w:r>
+        <w:rPr>
+          <w:szCs w:val="24"/>
+        </w:rPr>
+        <w:t>he flow diagram for the EERC workflow including the required data</w:t>
+      </w:r>
+      <w:r>
+        <w:rPr>
+          <w:szCs w:val="24"/>
+        </w:rPr>
+        <w:t xml:space="preserve"> is shown below (right)</w:t>
+      </w:r>
+      <w:r>
+        <w:rPr>
+          <w:szCs w:val="24"/>
+        </w:rPr>
+        <w:t>.</w:t>
+      </w:r>
     </w:p>
     <w:p>
       <w:pPr>
@@ -255,110 +589,6 @@
           <w:szCs w:val="24"/>
         </w:rPr>
       </w:pPr>
-      <w:r>
-        <w:rPr>
-          <w:szCs w:val="24"/>
-        </w:rPr>
-        <w:t xml:space="preserve">The EIA projections adjusted by NIST for </w:t>
-      </w:r>
-      <w:r>
-        <w:rPr>
-          <w:szCs w:val="24"/>
-        </w:rPr>
-        <w:t xml:space="preserve">estimated SCC </w:t>
-      </w:r>
-      <w:r>
-        <w:rPr>
-          <w:szCs w:val="24"/>
-        </w:rPr>
-        <w:t xml:space="preserve">potential carbon pricing are based on three </w:t>
-      </w:r>
-      <w:r>
-        <w:rPr>
-          <w:szCs w:val="24"/>
-        </w:rPr>
-        <w:t xml:space="preserve">social </w:t>
-      </w:r>
-      <w:proofErr w:type="gramStart"/>
-      <w:r>
-        <w:rPr>
-          <w:szCs w:val="24"/>
-        </w:rPr>
-        <w:t>cost</w:t>
-      </w:r>
-      <w:proofErr w:type="gramEnd"/>
-      <w:r>
-        <w:rPr>
-          <w:szCs w:val="24"/>
-        </w:rPr>
-        <w:t xml:space="preserve"> of GHG emissions projections provided in the Interagency Working Group on Social Cost of Greenhouse Gases Interim Estimates under Executive Order 13990 </w:t>
-      </w:r>
-      <w:r>
-        <w:rPr>
-          <w:szCs w:val="24"/>
-        </w:rPr>
-        <w:t>(</w:t>
-      </w:r>
-      <w:r>
-        <w:rPr>
-          <w:szCs w:val="24"/>
-        </w:rPr>
-        <w:t>adjusted to 2022 dollars</w:t>
-      </w:r>
-      <w:r>
-        <w:rPr>
-          <w:szCs w:val="24"/>
-        </w:rPr>
-        <w:t>)</w:t>
-      </w:r>
-      <w:r>
-        <w:rPr>
-          <w:szCs w:val="24"/>
-        </w:rPr>
-        <w:t xml:space="preserve">. </w:t>
-      </w:r>
-      <w:r>
-        <w:rPr>
-          <w:szCs w:val="24"/>
-        </w:rPr>
-        <w:t xml:space="preserve">The scenarios </w:t>
-      </w:r>
-      <w:r>
-        <w:rPr>
-          <w:szCs w:val="24"/>
-        </w:rPr>
-        <w:t xml:space="preserve">assume different discount rates and projection percentile that provide a range of values that can be used for sensitivity analysis. </w:t>
-      </w:r>
-      <w:r>
-        <w:rPr>
-          <w:szCs w:val="24"/>
-        </w:rPr>
-        <w:t xml:space="preserve">Note that this approach was implemented in </w:t>
-      </w:r>
-      <w:r>
-        <w:rPr>
-          <w:szCs w:val="24"/>
-        </w:rPr>
-        <w:t>the 2022 release, replacing the previous methodology that used carbon pric</w:t>
-      </w:r>
-      <w:r>
-        <w:rPr>
-          <w:szCs w:val="24"/>
-        </w:rPr>
-        <w:t>ing projections based on proposed carbon cap-and-trade legislation</w:t>
-      </w:r>
-      <w:r>
-        <w:rPr>
-          <w:szCs w:val="24"/>
-        </w:rPr>
-        <w:t xml:space="preserve"> from 2009</w:t>
-      </w:r>
-      <w:r>
-        <w:rPr>
-          <w:szCs w:val="24"/>
-        </w:rPr>
-        <w:t xml:space="preserve">. </w:t>
-      </w:r>
     </w:p>
     <w:p>
       <w:pPr>
@@ -370,128 +600,13 @@
           <w:szCs w:val="24"/>
         </w:rPr>
       </w:pPr>
-    </w:p>
-    <w:p>
-      <w:pPr>
-        <w:tabs>
-          <w:tab w:val="clear" w:pos="5760"/>
-          <w:tab w:val="left" w:pos="1520"/>
-        </w:tabs>
-        <w:rPr>
-          <w:szCs w:val="24"/>
-        </w:rPr>
-      </w:pPr>
-      <w:r>
-        <w:rPr>
-          <w:szCs w:val="24"/>
-        </w:rPr>
-        <w:t xml:space="preserve">The </w:t>
-      </w:r>
-      <w:r>
-        <w:rPr>
-          <w:szCs w:val="24"/>
-        </w:rPr>
-        <w:t>prior</w:t>
-      </w:r>
-      <w:r>
-        <w:rPr>
-          <w:szCs w:val="24"/>
-        </w:rPr>
-        <w:t xml:space="preserve"> </w:t>
-      </w:r>
-      <w:r>
-        <w:rPr>
-          <w:szCs w:val="24"/>
-        </w:rPr>
-        <w:t>(</w:t>
-      </w:r>
-      <w:proofErr w:type="spellStart"/>
-      <w:r>
-        <w:rPr>
-          <w:szCs w:val="24"/>
-        </w:rPr>
-        <w:t>executeable</w:t>
-      </w:r>
-      <w:proofErr w:type="spellEnd"/>
-      <w:r>
-        <w:rPr>
-          <w:szCs w:val="24"/>
-        </w:rPr>
-        <w:t xml:space="preserve">) </w:t>
-      </w:r>
-      <w:r>
-        <w:rPr>
-          <w:szCs w:val="24"/>
-        </w:rPr>
-        <w:t xml:space="preserve">user interface is shown below. The user provides the fuel type, fuel rate, study period, carbon pricing scenario, and inflation rate. Default values are provided for </w:t>
-      </w:r>
-      <w:r>
-        <w:rPr>
-          <w:szCs w:val="24"/>
-        </w:rPr>
-        <w:t>projected SCC</w:t>
-      </w:r>
-      <w:r>
-        <w:rPr>
-          <w:szCs w:val="24"/>
-        </w:rPr>
-        <w:t xml:space="preserve"> scenario</w:t>
-      </w:r>
-      <w:r>
-        <w:rPr>
-          <w:szCs w:val="24"/>
-        </w:rPr>
-        <w:t>s</w:t>
-      </w:r>
-      <w:r>
-        <w:rPr>
-          <w:szCs w:val="24"/>
-        </w:rPr>
-        <w:t xml:space="preserve"> (</w:t>
-      </w:r>
-      <w:r>
-        <w:rPr>
-          <w:szCs w:val="24"/>
-        </w:rPr>
-        <w:t>SCC of zero</w:t>
-      </w:r>
-      <w:r>
-        <w:rPr>
-          <w:szCs w:val="24"/>
-        </w:rPr>
-        <w:t xml:space="preserve">) and inflation rate (based on annual supplement value). </w:t>
-      </w:r>
-      <w:r>
-        <w:rPr>
-          <w:szCs w:val="24"/>
-        </w:rPr>
-        <w:t xml:space="preserve">The discount rate is fixed based on the Annual Supplement. </w:t>
-      </w:r>
-      <w:r>
-        <w:rPr>
-          <w:szCs w:val="24"/>
-        </w:rPr>
-        <w:t>The output is a real escalation rate and nominal escalation rate values.</w:t>
-      </w:r>
-    </w:p>
-    <w:p>
-      <w:pPr>
-        <w:tabs>
-          <w:tab w:val="clear" w:pos="5760"/>
-          <w:tab w:val="left" w:pos="1520"/>
-        </w:tabs>
-        <w:rPr>
-          <w:szCs w:val="24"/>
-        </w:rPr>
-      </w:pPr>
       <w:r>
         <w:rPr>
           <w:noProof/>
           <w:szCs w:val="24"/>
         </w:rPr>
-        <w:lastRenderedPageBreak/>
         <w:drawing>
-          <wp:inline distT="0" distB="0" distL="0" distR="0" wp14:anchorId="05A42AAC" wp14:editId="0D47A266">
+          <wp:inline distT="0" distB="0" distL="0" distR="0" wp14:anchorId="05A42AAC" wp14:editId="144D3809">
             <wp:extent cx="1926590" cy="3529965"/>
             <wp:effectExtent l="0" t="0" r="0" b="0"/>
             <wp:docPr id="2" name="Picture 2"/>
@@ -523,7 +638,7 @@
                   <pic:spPr bwMode="auto">
                     <a:xfrm>
                       <a:off x="0" y="0"/>
-                      <a:ext cx="1926590" cy="3529965"/>
+                      <a:ext cx="1927845" cy="3532264"/>
                     </a:xfrm>
                     <a:prstGeom prst="rect">
                       <a:avLst/>
@@ -536,72 +651,33 @@
           </wp:inline>
         </w:drawing>
       </w:r>
-    </w:p>
-    <w:p>
-      <w:pPr>
-        <w:tabs>
-          <w:tab w:val="clear" w:pos="5760"/>
-          <w:tab w:val="left" w:pos="1520"/>
-        </w:tabs>
-        <w:rPr>
-          <w:szCs w:val="24"/>
-        </w:rPr>
-      </w:pPr>
-    </w:p>
-    <w:p>
-      <w:pPr>
-        <w:tabs>
-          <w:tab w:val="clear" w:pos="5760"/>
-          <w:tab w:val="left" w:pos="1520"/>
-        </w:tabs>
-        <w:rPr>
-          <w:szCs w:val="24"/>
-        </w:rPr>
-      </w:pPr>
-      <w:r>
-        <w:rPr>
-          <w:szCs w:val="24"/>
-        </w:rPr>
-        <w:t xml:space="preserve">This is the flow diagram for the </w:t>
-      </w:r>
-      <w:r>
-        <w:rPr>
-          <w:szCs w:val="24"/>
-        </w:rPr>
-        <w:t>EERC workflow</w:t>
-      </w:r>
-      <w:r>
-        <w:rPr>
-          <w:szCs w:val="24"/>
-        </w:rPr>
-        <w:t xml:space="preserve"> including the required data</w:t>
-      </w:r>
-      <w:r>
-        <w:rPr>
-          <w:szCs w:val="24"/>
-        </w:rPr>
-        <w:t>.</w:t>
-      </w:r>
-    </w:p>
-    <w:p>
-      <w:pPr>
-        <w:tabs>
-          <w:tab w:val="clear" w:pos="5760"/>
-          <w:tab w:val="left" w:pos="1520"/>
-        </w:tabs>
-        <w:rPr>
-          <w:szCs w:val="24"/>
-        </w:rPr>
-      </w:pPr>
+      <w:r>
+        <w:rPr>
+          <w:szCs w:val="24"/>
+        </w:rPr>
+        <w:tab/>
+      </w:r>
+      <w:r>
+        <w:rPr>
+          <w:szCs w:val="24"/>
+        </w:rPr>
+        <w:tab/>
+      </w:r>
+      <w:r>
+        <w:rPr>
+          <w:szCs w:val="24"/>
+        </w:rPr>
+        <w:tab/>
+      </w:r>
       <w:r>
         <w:rPr>
           <w:noProof/>
         </w:rPr>
         <w:drawing>
-          <wp:inline distT="0" distB="0" distL="0" distR="0" wp14:anchorId="39511024" wp14:editId="2C69AD31">
-            <wp:extent cx="5534025" cy="3840117"/>
+          <wp:inline distT="0" distB="0" distL="0" distR="0" wp14:anchorId="20230ACC" wp14:editId="4D9051F1">
+            <wp:extent cx="5136478" cy="3564255"/>
             <wp:effectExtent l="0" t="0" r="0" b="0"/>
-            <wp:docPr id="1" name="Picture 1"/>
+            <wp:docPr id="3" name="Picture 3"/>
             <wp:cNvGraphicFramePr>
               <a:graphicFrameLocks xmlns:a="http://schemas.openxmlformats.org/drawingml/2006/main" noChangeAspect="1"/>
             </wp:cNvGraphicFramePr>
@@ -630,7 +706,7 @@
                   <pic:spPr bwMode="auto">
                     <a:xfrm>
                       <a:off x="0" y="0"/>
-                      <a:ext cx="5534417" cy="3840389"/>
+                      <a:ext cx="5146174" cy="3570983"/>
                     </a:xfrm>
                     <a:prstGeom prst="rect">
                       <a:avLst/>
@@ -660,22 +736,26 @@
     </w:p>
     <w:p>
       <w:pPr>
+        <w:tabs>
+          <w:tab w:val="clear" w:pos="5760"/>
+          <w:tab w:val="left" w:pos="1520"/>
+        </w:tabs>
+        <w:rPr>
+          <w:szCs w:val="24"/>
+        </w:rPr>
+      </w:pPr>
+    </w:p>
+    <w:p>
+      <w:pPr>
         <w:pStyle w:val="Heading2"/>
         <w:keepNext/>
+        <w:ind w:left="0"/>
         <w:rPr>
           <w:sz w:val="24"/>
           <w:szCs w:val="24"/>
         </w:rPr>
       </w:pPr>
       <w:bookmarkStart w:id="2" w:name="_Toc21606436"/>
-      <w:r>
-        <w:rPr>
-          <w:sz w:val="24"/>
-          <w:szCs w:val="24"/>
-        </w:rPr>
-        <w:lastRenderedPageBreak/>
-        <w:t xml:space="preserve">3.1 </w:t>
-      </w:r>
       <w:r>
         <w:rPr>
           <w:sz w:val="24"/>
@@ -706,7 +786,31 @@
         <w:rPr>
           <w:szCs w:val="24"/>
         </w:rPr>
-        <w:t xml:space="preserve">EERC prompts the user for information on the share of cost savings attributable to each fuel type, project location, industry sector, and the beginning date and duration of the performance period. It also prompts the user to select one of several </w:t>
+        <w:t xml:space="preserve">EERC prompts the user for information on the share of cost savings attributable to each fuel type, </w:t>
+      </w:r>
+      <w:r>
+        <w:rPr>
+          <w:szCs w:val="24"/>
+        </w:rPr>
+        <w:t xml:space="preserve">the </w:t>
+      </w:r>
+      <w:r>
+        <w:rPr>
+          <w:szCs w:val="24"/>
+        </w:rPr>
+        <w:t xml:space="preserve">project location, industry sector, and beginning date and duration of the </w:t>
+      </w:r>
+      <w:r>
+        <w:rPr>
+          <w:szCs w:val="24"/>
+        </w:rPr>
+        <w:t>project term</w:t>
+      </w:r>
+      <w:r>
+        <w:rPr>
+          <w:szCs w:val="24"/>
+        </w:rPr>
+        <w:t xml:space="preserve">. It also prompts the user to select one of several </w:t>
       </w:r>
       <w:r>
         <w:rPr>
@@ -754,7 +858,13 @@
         <w:rPr>
           <w:szCs w:val="24"/>
         </w:rPr>
-        <w:t xml:space="preserve">No </w:t>
+        <w:t>n</w:t>
+      </w:r>
+      <w:r>
+        <w:rPr>
+          <w:szCs w:val="24"/>
+        </w:rPr>
+        <w:t xml:space="preserve">o </w:t>
       </w:r>
       <w:r>
         <w:rPr>
@@ -772,7 +882,7 @@
         <w:rPr>
           <w:szCs w:val="24"/>
         </w:rPr>
-        <w:t>3 % DR Average</w:t>
+        <w:t>low</w:t>
       </w:r>
       <w:r>
         <w:rPr>
@@ -784,32 +894,31 @@
         <w:rPr>
           <w:szCs w:val="24"/>
         </w:rPr>
-        <w:t xml:space="preserve">3 % DR </w:t>
-      </w:r>
-      <w:r>
-        <w:rPr>
-          <w:szCs w:val="24"/>
-        </w:rPr>
-        <w:t>95</w:t>
-      </w:r>
-      <w:r>
-        <w:rPr>
-          <w:szCs w:val="24"/>
-          <w:vertAlign w:val="superscript"/>
-        </w:rPr>
-        <w:t>th</w:t>
-      </w:r>
-      <w:r>
-        <w:rPr>
-          <w:szCs w:val="24"/>
-        </w:rPr>
-        <w:t xml:space="preserve"> Percentile, and 5</w:t>
-      </w:r>
-      <w:r>
-        <w:rPr>
-          <w:szCs w:val="24"/>
-        </w:rPr>
-        <w:t xml:space="preserve"> % DR Average</w:t>
+        <w:t>medium</w:t>
+      </w:r>
+      <w:r>
+        <w:rPr>
+          <w:szCs w:val="24"/>
+        </w:rPr>
+        <w:t xml:space="preserve">, </w:t>
+      </w:r>
+      <w:r>
+        <w:rPr>
+          <w:szCs w:val="24"/>
+        </w:rPr>
+        <w:t>or h</w:t>
+      </w:r>
+      <w:r>
+        <w:rPr>
+          <w:szCs w:val="24"/>
+        </w:rPr>
+        <w:t xml:space="preserve">igh </w:t>
+      </w:r>
+      <w:r>
+        <w:rPr>
+          <w:szCs w:val="24"/>
+        </w:rPr>
+        <w:t>--</w:t>
       </w:r>
       <w:r>
         <w:rPr>
@@ -821,7 +930,37 @@
         <w:rPr>
           <w:szCs w:val="24"/>
         </w:rPr>
-        <w:t>--</w:t>
+        <w:t xml:space="preserve">then retrieves the relevant energy price forecasts and computes the average escalation rate, as described above. Since the performance period </w:t>
+      </w:r>
+      <w:r>
+        <w:rPr>
+          <w:szCs w:val="24"/>
+        </w:rPr>
+        <w:t xml:space="preserve">generally </w:t>
+      </w:r>
+      <w:r>
+        <w:rPr>
+          <w:szCs w:val="24"/>
+        </w:rPr>
+        <w:t>begin</w:t>
+      </w:r>
+      <w:r>
+        <w:rPr>
+          <w:szCs w:val="24"/>
+        </w:rPr>
+        <w:t>s a year or more</w:t>
+      </w:r>
+      <w:r>
+        <w:rPr>
+          <w:szCs w:val="24"/>
+        </w:rPr>
+        <w:t xml:space="preserve"> later than the </w:t>
+      </w:r>
+      <w:r>
+        <w:rPr>
+          <w:szCs w:val="24"/>
+        </w:rPr>
+        <w:t>contract award</w:t>
       </w:r>
       <w:r>
         <w:rPr>
@@ -833,32 +972,57 @@
         <w:rPr>
           <w:szCs w:val="24"/>
         </w:rPr>
-        <w:t xml:space="preserve">then retrieves the relevant energy price forecasts and computes the average escalation rate, as described above. Since the performance period </w:t>
-      </w:r>
-      <w:r>
-        <w:rPr>
-          <w:szCs w:val="24"/>
-        </w:rPr>
-        <w:t xml:space="preserve">start date could </w:t>
-      </w:r>
-      <w:r>
-        <w:rPr>
-          <w:szCs w:val="24"/>
-        </w:rPr>
-        <w:t>begin later than the base date, the calculated average rate includes the price escalation for the intervening year(s).</w:t>
-      </w:r>
-    </w:p>
-    <w:p>
-      <w:pPr>
-        <w:rPr>
-          <w:szCs w:val="24"/>
-        </w:rPr>
-      </w:pPr>
-      <w:r>
-        <w:rPr>
-          <w:szCs w:val="24"/>
-        </w:rPr>
-        <w:t xml:space="preserve">The calculated average escalation rate is reported in both real (excluding inflation) and nominal (including inflation) terms. The energy price projections for all scenarios exclude inflation and thus generate real rates. The default inflation rate used in the EERC is the long-term inflation rate calculated annually by DOE/FEMP using the method described in 10 CFR 436, but without consideration of the 3.0 % floor for the real discount rate. The default inflation rate does not account for the discount rate floor to accommodate the need for market-based projections of future energy prices in contract negotiations. Otherwise, the default inflation rate would be artificially low in years when the 3.0 % floor applies. </w:t>
+        <w:t>date, the calculated average rate includes the price escalation for the intervening year(s).</w:t>
+      </w:r>
+      <w:r>
+        <w:rPr>
+          <w:szCs w:val="24"/>
+        </w:rPr>
+        <w:t xml:space="preserve"> Escalation is assumed to take place during this period.</w:t>
+      </w:r>
+    </w:p>
+    <w:p>
+      <w:pPr>
+        <w:rPr>
+          <w:szCs w:val="24"/>
+        </w:rPr>
+      </w:pPr>
+    </w:p>
+    <w:p>
+      <w:pPr>
+        <w:rPr>
+          <w:szCs w:val="24"/>
+        </w:rPr>
+      </w:pPr>
+      <w:r>
+        <w:rPr>
+          <w:szCs w:val="24"/>
+        </w:rPr>
+        <w:t xml:space="preserve">The calculated average escalation rate is reported in both real (excluding inflation) and nominal (including inflation) terms. The energy price projections for all scenarios exclude inflation and thus generate real rates. The default inflation rate used in the EERC is the long-term inflation rate calculated annually by DOE/FEMP using </w:t>
+      </w:r>
+      <w:r>
+        <w:rPr>
+          <w:szCs w:val="24"/>
+        </w:rPr>
+        <w:t xml:space="preserve">the average annual inflation estimates for the next 10 years from the White House Council of Economic Advisors (CEA) Analytical Perspectives and </w:t>
+      </w:r>
+      <w:r>
+        <w:rPr>
+          <w:szCs w:val="24"/>
+        </w:rPr>
+        <w:t>the method</w:t>
+      </w:r>
+      <w:r>
+        <w:rPr>
+          <w:szCs w:val="24"/>
+        </w:rPr>
+        <w:t>ology</w:t>
+      </w:r>
+      <w:r>
+        <w:rPr>
+          <w:szCs w:val="24"/>
+        </w:rPr>
+        <w:t xml:space="preserve"> described in 10 CFR 436, but without consideration of the 3.0 % floor for the real discount rate. The default inflation rate does not account for the discount rate floor to accommodate the need for market-based projections of future energy prices in contract negotiations. Otherwise, the default inflation rate would be artificially low in years when the 3.0 % floor applies. </w:t>
       </w:r>
     </w:p>
     <w:p>
@@ -1032,7 +1196,31 @@
         <w:rPr>
           <w:szCs w:val="24"/>
         </w:rPr>
-        <w:t>: Selection of the state in which the project is located allows the program to select the energy price escalation rates for the corresponding Census Region.</w:t>
+        <w:t xml:space="preserve">: Selection of the state in which the project is located allows the program to select the energy price escalation rates for the corresponding </w:t>
+      </w:r>
+      <w:r>
+        <w:rPr>
+          <w:szCs w:val="24"/>
+        </w:rPr>
+        <w:t>c</w:t>
+      </w:r>
+      <w:r>
+        <w:rPr>
+          <w:szCs w:val="24"/>
+        </w:rPr>
+        <w:t xml:space="preserve">ensus </w:t>
+      </w:r>
+      <w:r>
+        <w:rPr>
+          <w:szCs w:val="24"/>
+        </w:rPr>
+        <w:t>r</w:t>
+      </w:r>
+      <w:r>
+        <w:rPr>
+          <w:szCs w:val="24"/>
+        </w:rPr>
+        <w:t>egion.</w:t>
       </w:r>
     </w:p>
     <w:p>
@@ -1126,7 +1314,15 @@
           <w:bCs/>
           <w:szCs w:val="24"/>
         </w:rPr>
-        <w:t>Performance Period:</w:t>
+        <w:t>Contract Term</w:t>
+      </w:r>
+      <w:r>
+        <w:rPr>
+          <w:b/>
+          <w:bCs/>
+          <w:szCs w:val="24"/>
+        </w:rPr>
+        <w:t>:</w:t>
       </w:r>
     </w:p>
     <w:p>
@@ -1156,7 +1352,19 @@
         <w:rPr>
           <w:szCs w:val="24"/>
         </w:rPr>
-        <w:t>: Date when energy savings start to accrue, which is usually after project acceptance at the beginning of performance period.</w:t>
+        <w:t xml:space="preserve">: </w:t>
+      </w:r>
+      <w:r>
+        <w:rPr>
+          <w:szCs w:val="24"/>
+        </w:rPr>
+        <w:t>Year of contract award/signing</w:t>
+      </w:r>
+      <w:r>
+        <w:rPr>
+          <w:szCs w:val="24"/>
+        </w:rPr>
+        <w:t>.</w:t>
       </w:r>
     </w:p>
     <w:p>
@@ -1228,13 +1436,33 @@
           <w:iCs/>
           <w:szCs w:val="24"/>
         </w:rPr>
+        <w:t xml:space="preserve">Years </w:t>
+      </w:r>
+      <w:r>
+        <w:rPr>
+          <w:i/>
+          <w:iCs/>
+          <w:szCs w:val="24"/>
+        </w:rPr>
         <w:t>Duration</w:t>
       </w:r>
       <w:r>
         <w:rPr>
           <w:szCs w:val="24"/>
         </w:rPr>
-        <w:t>: Number of years of the performance period for which the average escalation rate will be calculated.</w:t>
+        <w:t xml:space="preserve">: </w:t>
+      </w:r>
+      <w:r>
+        <w:rPr>
+          <w:szCs w:val="24"/>
+        </w:rPr>
+        <w:t>Number of years of the contract term</w:t>
+      </w:r>
+      <w:r>
+        <w:rPr>
+          <w:szCs w:val="24"/>
+        </w:rPr>
+        <w:t>.</w:t>
       </w:r>
     </w:p>
     <w:p>
@@ -1291,6 +1519,8 @@
         <w:spacing w:before="100" w:beforeAutospacing="1"/>
         <w:ind w:right="0"/>
         <w:rPr>
+          <w:b/>
+          <w:bCs/>
           <w:szCs w:val="24"/>
         </w:rPr>
       </w:pPr>
@@ -1300,7 +1530,6 @@
           <w:iCs/>
           <w:szCs w:val="24"/>
         </w:rPr>
-        <w:lastRenderedPageBreak/>
         <w:t>The duration is limited between 1</w:t>
       </w:r>
       <w:r>
@@ -1355,7 +1584,15 @@
           <w:bCs/>
           <w:szCs w:val="24"/>
         </w:rPr>
-        <w:t>Carbon Pricing Policy:</w:t>
+        <w:t>Social Cost of Carbon (SCC) Assumptions</w:t>
+      </w:r>
+      <w:r>
+        <w:rPr>
+          <w:b/>
+          <w:bCs/>
+          <w:szCs w:val="24"/>
+        </w:rPr>
+        <w:t>:</w:t>
       </w:r>
       <w:r>
         <w:rPr>
@@ -1391,6 +1628,12 @@
         </w:rPr>
         <w:t>SCC</w:t>
       </w:r>
+      <w:r>
+        <w:rPr>
+          <w:szCs w:val="24"/>
+        </w:rPr>
+        <w:t xml:space="preserve"> - $0 </w:t>
+      </w:r>
     </w:p>
     <w:p>
       <w:pPr>
@@ -1419,6 +1662,18 @@
         </w:rPr>
         <w:t>SCC is zero</w:t>
       </w:r>
+      <w:r>
+        <w:rPr>
+          <w:szCs w:val="24"/>
+        </w:rPr>
+        <w:t xml:space="preserve"> for the entire contract </w:t>
+      </w:r>
+      <w:r>
+        <w:rPr>
+          <w:szCs w:val="24"/>
+        </w:rPr>
+        <w:t>term</w:t>
+      </w:r>
     </w:p>
     <w:p>
       <w:pPr>
@@ -1466,7 +1721,7 @@
         <w:rPr>
           <w:szCs w:val="24"/>
         </w:rPr>
-        <w:t>3 % DR Average</w:t>
+        <w:t>Low - $14 in 2022</w:t>
       </w:r>
     </w:p>
     <w:p>
@@ -1488,13 +1743,95 @@
         <w:rPr>
           <w:szCs w:val="24"/>
         </w:rPr>
-        <w:t xml:space="preserve">Average </w:t>
-      </w:r>
-      <w:r>
-        <w:rPr>
-          <w:szCs w:val="24"/>
-        </w:rPr>
-        <w:t>social cost of GHG assuming a 3 % discount rate</w:t>
+        <w:t>A</w:t>
+      </w:r>
+      <w:r>
+        <w:rPr>
+          <w:szCs w:val="24"/>
+        </w:rPr>
+        <w:t xml:space="preserve">verage </w:t>
+      </w:r>
+      <w:r>
+        <w:rPr>
+          <w:szCs w:val="24"/>
+        </w:rPr>
+        <w:t>SCC</w:t>
+      </w:r>
+      <w:r>
+        <w:rPr>
+          <w:szCs w:val="24"/>
+        </w:rPr>
+        <w:t xml:space="preserve"> assuming a 5 % discount rate</w:t>
+      </w:r>
+      <w:r>
+        <w:rPr>
+          <w:szCs w:val="24"/>
+        </w:rPr>
+        <w:t xml:space="preserve"> (i.e., </w:t>
+      </w:r>
+      <w:r>
+        <w:rPr>
+          <w:color w:val="201F1E"/>
+          <w:szCs w:val="24"/>
+          <w:shd w:val="clear" w:color="auto" w:fill="FFFFFF"/>
+        </w:rPr>
+        <w:t>5</w:t>
+      </w:r>
+      <w:r>
+        <w:rPr>
+          <w:color w:val="201F1E"/>
+          <w:szCs w:val="24"/>
+          <w:shd w:val="clear" w:color="auto" w:fill="FFFFFF"/>
+        </w:rPr>
+        <w:t xml:space="preserve"> </w:t>
+      </w:r>
+      <w:r>
+        <w:rPr>
+          <w:color w:val="201F1E"/>
+          <w:szCs w:val="24"/>
+          <w:shd w:val="clear" w:color="auto" w:fill="FFFFFF"/>
+        </w:rPr>
+        <w:t>% DR (</w:t>
+      </w:r>
+      <w:r>
+        <w:rPr>
+          <w:color w:val="201F1E"/>
+          <w:szCs w:val="24"/>
+          <w:shd w:val="clear" w:color="auto" w:fill="FFFFFF"/>
+        </w:rPr>
+        <w:t>and a</w:t>
+      </w:r>
+      <w:r>
+        <w:rPr>
+          <w:color w:val="201F1E"/>
+          <w:szCs w:val="24"/>
+          <w:shd w:val="clear" w:color="auto" w:fill="FFFFFF"/>
+        </w:rPr>
+        <w:t>verage</w:t>
+      </w:r>
+      <w:r>
+        <w:rPr>
+          <w:color w:val="201F1E"/>
+          <w:szCs w:val="24"/>
+          <w:shd w:val="clear" w:color="auto" w:fill="FFFFFF"/>
+        </w:rPr>
+        <w:t xml:space="preserve"> assumption of estimated carbon damages</w:t>
+      </w:r>
+      <w:r>
+        <w:rPr>
+          <w:color w:val="201F1E"/>
+          <w:szCs w:val="24"/>
+          <w:shd w:val="clear" w:color="auto" w:fill="FFFFFF"/>
+        </w:rPr>
+        <w:t>)</w:t>
+      </w:r>
+      <w:r>
+        <w:rPr>
+          <w:color w:val="201F1E"/>
+          <w:szCs w:val="24"/>
+          <w:shd w:val="clear" w:color="auto" w:fill="FFFFFF"/>
+        </w:rPr>
+        <w:t>)</w:t>
       </w:r>
     </w:p>
     <w:p>
@@ -1514,15 +1851,76 @@
       </w:pPr>
       <w:r>
         <w:rPr>
-          <w:szCs w:val="24"/>
-        </w:rPr>
-        <w:t>R</w:t>
-      </w:r>
-      <w:r>
-        <w:rPr>
-          <w:szCs w:val="24"/>
-        </w:rPr>
-        <w:t>epresents the assumptions that best align with the DOE and OMB discount rates</w:t>
+          <w:color w:val="201F1E"/>
+          <w:szCs w:val="24"/>
+          <w:shd w:val="clear" w:color="auto" w:fill="FFFFFF"/>
+        </w:rPr>
+        <w:t>SCC starts at $14 in 2022 and increases over time</w:t>
+      </w:r>
+    </w:p>
+    <w:p>
+      <w:pPr>
+        <w:numPr>
+          <w:ilvl w:val="1"/>
+          <w:numId w:val="24"/>
+        </w:numPr>
+        <w:tabs>
+          <w:tab w:val="clear" w:pos="5760"/>
+        </w:tabs>
+        <w:ind w:right="0"/>
+        <w:rPr>
+          <w:szCs w:val="24"/>
+        </w:rPr>
+      </w:pPr>
+      <w:r>
+        <w:rPr>
+          <w:szCs w:val="24"/>
+        </w:rPr>
+        <w:t xml:space="preserve">Lower </w:t>
+      </w:r>
+      <w:r>
+        <w:rPr>
+          <w:szCs w:val="24"/>
+        </w:rPr>
+        <w:t>SCC values</w:t>
+      </w:r>
+      <w:r>
+        <w:rPr>
+          <w:szCs w:val="24"/>
+        </w:rPr>
+        <w:t xml:space="preserve"> than with a</w:t>
+      </w:r>
+      <w:r>
+        <w:rPr>
+          <w:szCs w:val="24"/>
+        </w:rPr>
+        <w:t xml:space="preserve"> </w:t>
+      </w:r>
+      <w:r>
+        <w:rPr>
+          <w:szCs w:val="24"/>
+        </w:rPr>
+        <w:t xml:space="preserve">3 % DR </w:t>
+      </w:r>
+      <w:r>
+        <w:rPr>
+          <w:szCs w:val="24"/>
+        </w:rPr>
+        <w:t xml:space="preserve">because future values have a lower present value than in the </w:t>
+      </w:r>
+      <w:proofErr w:type="gramStart"/>
+      <w:r>
+        <w:rPr>
+          <w:szCs w:val="24"/>
+        </w:rPr>
+        <w:t>Medium</w:t>
+      </w:r>
+      <w:proofErr w:type="gramEnd"/>
+      <w:r>
+        <w:rPr>
+          <w:szCs w:val="24"/>
+        </w:rPr>
+        <w:t xml:space="preserve"> case</w:t>
       </w:r>
     </w:p>
     <w:p>
@@ -1543,7 +1941,25 @@
         <w:rPr>
           <w:szCs w:val="24"/>
         </w:rPr>
-        <w:t>3 % 95th Percentile</w:t>
+        <w:t>Medium</w:t>
+      </w:r>
+      <w:r>
+        <w:rPr>
+          <w:szCs w:val="24"/>
+        </w:rPr>
+        <w:t xml:space="preserve"> - $</w:t>
+      </w:r>
+      <w:r>
+        <w:rPr>
+          <w:szCs w:val="24"/>
+        </w:rPr>
+        <w:t>51</w:t>
+      </w:r>
+      <w:r>
+        <w:rPr>
+          <w:szCs w:val="24"/>
+        </w:rPr>
+        <w:t xml:space="preserve"> in 2022</w:t>
       </w:r>
     </w:p>
     <w:p>
@@ -1565,7 +1981,95 @@
         <w:rPr>
           <w:szCs w:val="24"/>
         </w:rPr>
-        <w:t>95th percentile social cost of GHG assuming a 3 % discount rate</w:t>
+        <w:t xml:space="preserve">Average </w:t>
+      </w:r>
+      <w:r>
+        <w:rPr>
+          <w:szCs w:val="24"/>
+        </w:rPr>
+        <w:t>SCC</w:t>
+      </w:r>
+      <w:r>
+        <w:rPr>
+          <w:szCs w:val="24"/>
+        </w:rPr>
+        <w:t xml:space="preserve"> assuming a 3 % discount </w:t>
+      </w:r>
+      <w:proofErr w:type="gramStart"/>
+      <w:r>
+        <w:rPr>
+          <w:szCs w:val="24"/>
+        </w:rPr>
+        <w:t>rate</w:t>
+      </w:r>
+      <w:r>
+        <w:rPr>
+          <w:szCs w:val="24"/>
+        </w:rPr>
+        <w:t xml:space="preserve">  (</w:t>
+      </w:r>
+      <w:proofErr w:type="gramEnd"/>
+      <w:r>
+        <w:rPr>
+          <w:szCs w:val="24"/>
+        </w:rPr>
+        <w:t xml:space="preserve">i.e., </w:t>
+      </w:r>
+      <w:r>
+        <w:rPr>
+          <w:color w:val="201F1E"/>
+          <w:szCs w:val="24"/>
+          <w:shd w:val="clear" w:color="auto" w:fill="FFFFFF"/>
+        </w:rPr>
+        <w:t xml:space="preserve">3 </w:t>
+      </w:r>
+      <w:r>
+        <w:rPr>
+          <w:color w:val="201F1E"/>
+          <w:szCs w:val="24"/>
+          <w:shd w:val="clear" w:color="auto" w:fill="FFFFFF"/>
+        </w:rPr>
+        <w:t>% DR (</w:t>
+      </w:r>
+      <w:r>
+        <w:rPr>
+          <w:color w:val="201F1E"/>
+          <w:szCs w:val="24"/>
+          <w:shd w:val="clear" w:color="auto" w:fill="FFFFFF"/>
+        </w:rPr>
+        <w:t>and a</w:t>
+      </w:r>
+      <w:r>
+        <w:rPr>
+          <w:color w:val="201F1E"/>
+          <w:szCs w:val="24"/>
+          <w:shd w:val="clear" w:color="auto" w:fill="FFFFFF"/>
+        </w:rPr>
+        <w:t>verage</w:t>
+      </w:r>
+      <w:r>
+        <w:rPr>
+          <w:color w:val="201F1E"/>
+          <w:szCs w:val="24"/>
+          <w:shd w:val="clear" w:color="auto" w:fill="FFFFFF"/>
+        </w:rPr>
+        <w:t xml:space="preserve"> assumption of estimated carbon damages</w:t>
+      </w:r>
+      <w:r>
+        <w:rPr>
+          <w:color w:val="201F1E"/>
+          <w:szCs w:val="24"/>
+          <w:shd w:val="clear" w:color="auto" w:fill="FFFFFF"/>
+        </w:rPr>
+        <w:t>)</w:t>
+      </w:r>
+      <w:r>
+        <w:rPr>
+          <w:color w:val="201F1E"/>
+          <w:szCs w:val="24"/>
+          <w:shd w:val="clear" w:color="auto" w:fill="FFFFFF"/>
+        </w:rPr>
+        <w:t>)</w:t>
       </w:r>
     </w:p>
     <w:p>
@@ -1585,6 +2089,30 @@
       </w:pPr>
       <w:r>
         <w:rPr>
+          <w:color w:val="201F1E"/>
+          <w:szCs w:val="24"/>
+          <w:shd w:val="clear" w:color="auto" w:fill="FFFFFF"/>
+        </w:rPr>
+        <w:t>SCC starts at $51 in 2022 and increases over time</w:t>
+      </w:r>
+    </w:p>
+    <w:p>
+      <w:pPr>
+        <w:numPr>
+          <w:ilvl w:val="1"/>
+          <w:numId w:val="24"/>
+        </w:numPr>
+        <w:tabs>
+          <w:tab w:val="clear" w:pos="720"/>
+          <w:tab w:val="clear" w:pos="5760"/>
+        </w:tabs>
+        <w:ind w:right="0"/>
+        <w:rPr>
+          <w:szCs w:val="24"/>
+        </w:rPr>
+      </w:pPr>
+      <w:r>
+        <w:rPr>
           <w:szCs w:val="24"/>
         </w:rPr>
         <w:t>R</w:t>
@@ -1593,7 +2121,171 @@
         <w:rPr>
           <w:szCs w:val="24"/>
         </w:rPr>
-        <w:t>epresents the highest 5% of projected values</w:t>
+        <w:t>epresents the assumptions that best align with the DOE and OMB discount rates</w:t>
+      </w:r>
+    </w:p>
+    <w:p>
+      <w:pPr>
+        <w:numPr>
+          <w:ilvl w:val="0"/>
+          <w:numId w:val="24"/>
+        </w:numPr>
+        <w:tabs>
+          <w:tab w:val="clear" w:pos="5760"/>
+        </w:tabs>
+        <w:ind w:right="0"/>
+        <w:rPr>
+          <w:szCs w:val="24"/>
+        </w:rPr>
+      </w:pPr>
+      <w:r>
+        <w:rPr>
+          <w:szCs w:val="24"/>
+        </w:rPr>
+        <w:t>High - $125 in 2022</w:t>
+      </w:r>
+    </w:p>
+    <w:p>
+      <w:pPr>
+        <w:numPr>
+          <w:ilvl w:val="1"/>
+          <w:numId w:val="24"/>
+        </w:numPr>
+        <w:tabs>
+          <w:tab w:val="clear" w:pos="720"/>
+          <w:tab w:val="clear" w:pos="5760"/>
+        </w:tabs>
+        <w:ind w:right="0"/>
+        <w:rPr>
+          <w:szCs w:val="24"/>
+        </w:rPr>
+      </w:pPr>
+      <w:r>
+        <w:rPr>
+          <w:szCs w:val="24"/>
+        </w:rPr>
+        <w:t xml:space="preserve">95th percentile </w:t>
+      </w:r>
+      <w:r>
+        <w:rPr>
+          <w:szCs w:val="24"/>
+        </w:rPr>
+        <w:t>SCC</w:t>
+      </w:r>
+      <w:r>
+        <w:rPr>
+          <w:szCs w:val="24"/>
+        </w:rPr>
+        <w:t xml:space="preserve"> assuming a 3 % discount </w:t>
+      </w:r>
+      <w:proofErr w:type="gramStart"/>
+      <w:r>
+        <w:rPr>
+          <w:szCs w:val="24"/>
+        </w:rPr>
+        <w:t>rate</w:t>
+      </w:r>
+      <w:r>
+        <w:rPr>
+          <w:szCs w:val="24"/>
+        </w:rPr>
+        <w:t xml:space="preserve">  (</w:t>
+      </w:r>
+      <w:proofErr w:type="gramEnd"/>
+      <w:r>
+        <w:rPr>
+          <w:szCs w:val="24"/>
+        </w:rPr>
+        <w:t xml:space="preserve">i.e., </w:t>
+      </w:r>
+      <w:r>
+        <w:rPr>
+          <w:color w:val="201F1E"/>
+          <w:szCs w:val="24"/>
+          <w:shd w:val="clear" w:color="auto" w:fill="FFFFFF"/>
+        </w:rPr>
+        <w:t xml:space="preserve">3 </w:t>
+      </w:r>
+      <w:r>
+        <w:rPr>
+          <w:color w:val="201F1E"/>
+          <w:szCs w:val="24"/>
+          <w:shd w:val="clear" w:color="auto" w:fill="FFFFFF"/>
+        </w:rPr>
+        <w:t>% DR (</w:t>
+      </w:r>
+      <w:r>
+        <w:rPr>
+          <w:color w:val="201F1E"/>
+          <w:szCs w:val="24"/>
+          <w:shd w:val="clear" w:color="auto" w:fill="FFFFFF"/>
+        </w:rPr>
+        <w:t>95</w:t>
+      </w:r>
+      <w:r>
+        <w:rPr>
+          <w:color w:val="201F1E"/>
+          <w:szCs w:val="24"/>
+          <w:shd w:val="clear" w:color="auto" w:fill="FFFFFF"/>
+          <w:vertAlign w:val="superscript"/>
+        </w:rPr>
+        <w:t>th</w:t>
+      </w:r>
+      <w:r>
+        <w:rPr>
+          <w:color w:val="201F1E"/>
+          <w:szCs w:val="24"/>
+          <w:shd w:val="clear" w:color="auto" w:fill="FFFFFF"/>
+        </w:rPr>
+        <w:t xml:space="preserve"> </w:t>
+      </w:r>
+      <w:r>
+        <w:rPr>
+          <w:color w:val="201F1E"/>
+          <w:szCs w:val="24"/>
+          <w:shd w:val="clear" w:color="auto" w:fill="FFFFFF"/>
+        </w:rPr>
+        <w:t>percentile of estimated carbon damages</w:t>
+      </w:r>
+      <w:r>
+        <w:rPr>
+          <w:color w:val="201F1E"/>
+          <w:szCs w:val="24"/>
+          <w:shd w:val="clear" w:color="auto" w:fill="FFFFFF"/>
+        </w:rPr>
+        <w:t>)</w:t>
+      </w:r>
+      <w:r>
+        <w:rPr>
+          <w:color w:val="201F1E"/>
+          <w:szCs w:val="24"/>
+          <w:shd w:val="clear" w:color="auto" w:fill="FFFFFF"/>
+        </w:rPr>
+        <w:t>)</w:t>
+      </w:r>
+    </w:p>
+    <w:p>
+      <w:pPr>
+        <w:numPr>
+          <w:ilvl w:val="1"/>
+          <w:numId w:val="24"/>
+        </w:numPr>
+        <w:tabs>
+          <w:tab w:val="clear" w:pos="720"/>
+          <w:tab w:val="clear" w:pos="5760"/>
+        </w:tabs>
+        <w:ind w:right="0"/>
+        <w:rPr>
+          <w:szCs w:val="24"/>
+        </w:rPr>
+      </w:pPr>
+      <w:r>
+        <w:rPr>
+          <w:color w:val="201F1E"/>
+          <w:szCs w:val="24"/>
+          <w:shd w:val="clear" w:color="auto" w:fill="FFFFFF"/>
+        </w:rPr>
+        <w:t>SCC starts at $125 in 2022 and increases over time</w:t>
       </w:r>
     </w:p>
     <w:p>
@@ -1634,114 +2326,140 @@
         <w:rPr>
           <w:szCs w:val="24"/>
         </w:rPr>
-        <w:t xml:space="preserve"> than </w:t>
-      </w:r>
-      <w:r>
-        <w:rPr>
-          <w:szCs w:val="24"/>
-        </w:rPr>
-        <w:t>3 % DR Average</w:t>
-      </w:r>
-    </w:p>
-    <w:p>
-      <w:pPr>
-        <w:numPr>
-          <w:ilvl w:val="0"/>
-          <w:numId w:val="24"/>
-        </w:numPr>
-        <w:tabs>
-          <w:tab w:val="clear" w:pos="5760"/>
-        </w:tabs>
-        <w:ind w:right="0"/>
-        <w:rPr>
-          <w:szCs w:val="24"/>
-        </w:rPr>
-      </w:pPr>
-      <w:r>
-        <w:rPr>
-          <w:szCs w:val="24"/>
-        </w:rPr>
-        <w:t>5 % DR Average</w:t>
-      </w:r>
-    </w:p>
-    <w:p>
-      <w:pPr>
-        <w:numPr>
-          <w:ilvl w:val="1"/>
-          <w:numId w:val="24"/>
-        </w:numPr>
+        <w:t xml:space="preserve"> </w:t>
+      </w:r>
+      <w:r>
+        <w:rPr>
+          <w:szCs w:val="24"/>
+        </w:rPr>
+        <w:t>than</w:t>
+      </w:r>
+      <w:r>
+        <w:rPr>
+          <w:szCs w:val="24"/>
+        </w:rPr>
+        <w:t xml:space="preserve"> with </w:t>
+      </w:r>
+      <w:r>
+        <w:rPr>
+          <w:szCs w:val="24"/>
+        </w:rPr>
+        <w:t xml:space="preserve">3 % DR </w:t>
+      </w:r>
+      <w:r>
+        <w:rPr>
+          <w:szCs w:val="24"/>
+        </w:rPr>
+        <w:t>a</w:t>
+      </w:r>
+      <w:r>
+        <w:rPr>
+          <w:szCs w:val="24"/>
+        </w:rPr>
+        <w:t>verage</w:t>
+      </w:r>
+      <w:r>
+        <w:rPr>
+          <w:szCs w:val="24"/>
+        </w:rPr>
+        <w:t xml:space="preserve"> </w:t>
+      </w:r>
+      <w:r>
+        <w:rPr>
+          <w:szCs w:val="24"/>
+        </w:rPr>
+        <w:t>because the estimate</w:t>
+      </w:r>
+      <w:r>
+        <w:rPr>
+          <w:szCs w:val="24"/>
+        </w:rPr>
+        <w:t>d</w:t>
+      </w:r>
+      <w:r>
+        <w:rPr>
+          <w:szCs w:val="24"/>
+        </w:rPr>
+        <w:t xml:space="preserve"> damages are greater </w:t>
+      </w:r>
+      <w:r>
+        <w:rPr>
+          <w:szCs w:val="24"/>
+        </w:rPr>
+        <w:t>(95</w:t>
+      </w:r>
+      <w:r>
+        <w:rPr>
+          <w:szCs w:val="24"/>
+          <w:vertAlign w:val="superscript"/>
+        </w:rPr>
+        <w:t>th</w:t>
+      </w:r>
+      <w:r>
+        <w:rPr>
+          <w:szCs w:val="24"/>
+        </w:rPr>
+        <w:t xml:space="preserve"> percentile) </w:t>
+      </w:r>
+      <w:r>
+        <w:rPr>
+          <w:szCs w:val="24"/>
+        </w:rPr>
+        <w:t xml:space="preserve">than in the </w:t>
+      </w:r>
+      <w:proofErr w:type="gramStart"/>
+      <w:r>
+        <w:rPr>
+          <w:szCs w:val="24"/>
+        </w:rPr>
+        <w:t>Medium</w:t>
+      </w:r>
+      <w:proofErr w:type="gramEnd"/>
+      <w:r>
+        <w:rPr>
+          <w:szCs w:val="24"/>
+        </w:rPr>
+        <w:t xml:space="preserve"> case</w:t>
+      </w:r>
+      <w:r>
+        <w:rPr>
+          <w:szCs w:val="24"/>
+        </w:rPr>
+        <w:t xml:space="preserve"> (</w:t>
+      </w:r>
+      <w:r>
+        <w:rPr>
+          <w:szCs w:val="24"/>
+        </w:rPr>
+        <w:t>50</w:t>
+      </w:r>
+      <w:r>
+        <w:rPr>
+          <w:szCs w:val="24"/>
+          <w:vertAlign w:val="superscript"/>
+        </w:rPr>
+        <w:t>th</w:t>
+      </w:r>
+      <w:r>
+        <w:rPr>
+          <w:szCs w:val="24"/>
+        </w:rPr>
+        <w:t xml:space="preserve"> percentile)</w:t>
+      </w:r>
+    </w:p>
+    <w:p>
+      <w:pPr>
         <w:tabs>
           <w:tab w:val="clear" w:pos="720"/>
           <w:tab w:val="clear" w:pos="5760"/>
         </w:tabs>
         <w:ind w:right="0"/>
         <w:rPr>
-          <w:szCs w:val="24"/>
-        </w:rPr>
-      </w:pPr>
-      <w:r>
-        <w:rPr>
-          <w:szCs w:val="24"/>
-        </w:rPr>
-        <w:t>A</w:t>
-      </w:r>
-      <w:r>
-        <w:rPr>
-          <w:szCs w:val="24"/>
-        </w:rPr>
-        <w:t>verage social cost of GHG assuming a 5 % discount rate</w:t>
-      </w:r>
-    </w:p>
-    <w:p>
-      <w:pPr>
-        <w:numPr>
-          <w:ilvl w:val="1"/>
-          <w:numId w:val="24"/>
-        </w:numPr>
-        <w:tabs>
-          <w:tab w:val="clear" w:pos="5760"/>
-        </w:tabs>
-        <w:ind w:right="0"/>
-        <w:rPr>
-          <w:szCs w:val="24"/>
-        </w:rPr>
-      </w:pPr>
-      <w:r>
-        <w:rPr>
-          <w:szCs w:val="24"/>
-        </w:rPr>
-        <w:t>Lowe</w:t>
-      </w:r>
-      <w:r>
-        <w:rPr>
-          <w:szCs w:val="24"/>
-        </w:rPr>
-        <w:t>r</w:t>
-      </w:r>
-      <w:r>
-        <w:rPr>
-          <w:szCs w:val="24"/>
-        </w:rPr>
-        <w:t xml:space="preserve"> </w:t>
-      </w:r>
-      <w:r>
-        <w:rPr>
-          <w:szCs w:val="24"/>
-        </w:rPr>
-        <w:t>SCC values</w:t>
-      </w:r>
-      <w:r>
-        <w:rPr>
-          <w:szCs w:val="24"/>
-        </w:rPr>
-        <w:t xml:space="preserve"> </w:t>
-      </w:r>
-      <w:r>
-        <w:rPr>
-          <w:szCs w:val="24"/>
-        </w:rPr>
-        <w:t>3 % DR Average</w:t>
-      </w:r>
+          <w:b/>
+          <w:bCs/>
+          <w:szCs w:val="24"/>
+        </w:rPr>
+      </w:pPr>
     </w:p>
     <w:p>
       <w:pPr>
@@ -1751,11 +2469,23 @@
         </w:tabs>
         <w:ind w:right="0"/>
         <w:rPr>
+          <w:szCs w:val="24"/>
+        </w:rPr>
+      </w:pPr>
+      <w:r>
+        <w:rPr>
           <w:b/>
           <w:bCs/>
           <w:szCs w:val="24"/>
         </w:rPr>
-      </w:pPr>
+        <w:t>Annual Inflation Rate:</w:t>
+      </w:r>
+      <w:r>
+        <w:rPr>
+          <w:szCs w:val="24"/>
+        </w:rPr>
+        <w:t xml:space="preserve"> </w:t>
+      </w:r>
     </w:p>
     <w:p>
       <w:pPr>
@@ -1770,55 +2500,33 @@
       </w:pPr>
       <w:r>
         <w:rPr>
-          <w:b/>
-          <w:bCs/>
-          <w:i/>
-          <w:iCs/>
-          <w:szCs w:val="24"/>
-        </w:rPr>
-        <w:t xml:space="preserve">Annual </w:t>
-      </w:r>
-      <w:r>
-        <w:rPr>
-          <w:b/>
-          <w:bCs/>
-          <w:i/>
-          <w:iCs/>
-          <w:szCs w:val="24"/>
-        </w:rPr>
-        <w:t>Inflation Rate</w:t>
-      </w:r>
-      <w:r>
-        <w:rPr>
-          <w:b/>
-          <w:bCs/>
-          <w:szCs w:val="24"/>
-        </w:rPr>
-        <w:t>:</w:t>
-      </w:r>
-      <w:r>
-        <w:rPr>
-          <w:szCs w:val="24"/>
-        </w:rPr>
-        <w:t xml:space="preserve"> </w:t>
-      </w:r>
-    </w:p>
-    <w:p>
-      <w:pPr>
-        <w:tabs>
-          <w:tab w:val="clear" w:pos="720"/>
-          <w:tab w:val="clear" w:pos="5760"/>
-        </w:tabs>
-        <w:ind w:right="0"/>
-        <w:rPr>
-          <w:szCs w:val="24"/>
-        </w:rPr>
-      </w:pPr>
-      <w:r>
-        <w:rPr>
-          <w:szCs w:val="24"/>
-        </w:rPr>
-        <w:t>The default rate of inflation is the long-term inflation rate calculated annually by DOE/FEMP using the method described in 10 CFR 436, but without consideration of the 3.0 % floor for the real discount rate. The default inflation rate does not account for the discount rate floor to accommodate the need for market-based projections of future energy prices in contract negotiations. Otherwise, the default inflation rate would be artificially low in years when the 3.0 % floor applies. The inflation rate may be edited.</w:t>
+          <w:szCs w:val="24"/>
+        </w:rPr>
+        <w:t xml:space="preserve">The default rate of inflation is the long-term inflation rate calculated annually by DOE/FEMP using </w:t>
+      </w:r>
+      <w:r>
+        <w:rPr>
+          <w:szCs w:val="24"/>
+        </w:rPr>
+        <w:t xml:space="preserve">CEA data and </w:t>
+      </w:r>
+      <w:r>
+        <w:rPr>
+          <w:szCs w:val="24"/>
+        </w:rPr>
+        <w:t>the method described in 10 CFR 436, but without consideration of the 3.0 % floor for the real discount rate. The default inflation rate does not account for the discount rate floor to accommodate the need for market-based projections of future energy prices in contract negotiations. Otherwise, the default inflation rate would be artificially low in years when the 3.0</w:t>
+      </w:r>
+      <w:r>
+        <w:rPr>
+          <w:szCs w:val="24"/>
+        </w:rPr>
+        <w:t> </w:t>
+      </w:r>
+      <w:r>
+        <w:rPr>
+          <w:szCs w:val="24"/>
+        </w:rPr>
+        <w:t>% floor applies. The inflation rate may be edited.</w:t>
       </w:r>
     </w:p>
     <w:p>
@@ -1986,158 +2694,61 @@
           <w:szCs w:val="24"/>
         </w:rPr>
       </w:pPr>
-      <m:oMathPara>
-        <m:oMath>
-          <m:sSub>
-            <m:sSubPr>
-              <m:ctrlPr>
-                <w:rPr>
-                  <w:rFonts w:ascii="Cambria Math" w:hAnsi="Cambria Math"/>
-                  <w:i/>
-                  <w:szCs w:val="24"/>
-                </w:rPr>
-              </m:ctrlPr>
-            </m:sSubPr>
-            <m:e>
-              <m:r>
-                <w:rPr>
-                  <w:rFonts w:ascii="Cambria Math" w:hAnsi="Cambria Math"/>
-                  <w:szCs w:val="24"/>
-                </w:rPr>
-                <m:t>r</m:t>
-              </m:r>
-            </m:e>
-            <m:sub>
-              <m:r>
-                <w:rPr>
-                  <w:rFonts w:ascii="Cambria Math" w:hAnsi="Cambria Math"/>
-                  <w:szCs w:val="24"/>
-                </w:rPr>
-                <m:t>nominal</m:t>
-              </m:r>
-            </m:sub>
-          </m:sSub>
-          <m:r>
-            <w:rPr>
-              <w:rFonts w:ascii="Cambria Math" w:hAnsi="Cambria Math"/>
-              <w:szCs w:val="24"/>
-            </w:rPr>
-            <m:t>=</m:t>
-          </m:r>
-          <m:d>
-            <m:dPr>
-              <m:ctrlPr>
-                <w:rPr>
-                  <w:rFonts w:ascii="Cambria Math" w:hAnsi="Cambria Math"/>
-                  <w:i/>
-                  <w:szCs w:val="24"/>
-                </w:rPr>
-              </m:ctrlPr>
-            </m:dPr>
-            <m:e>
-              <m:r>
-                <w:rPr>
-                  <w:rFonts w:ascii="Cambria Math" w:hAnsi="Cambria Math"/>
-                  <w:szCs w:val="24"/>
-                </w:rPr>
-                <m:t>1+</m:t>
-              </m:r>
-              <m:sSub>
-                <m:sSubPr>
-                  <m:ctrlPr>
-                    <w:rPr>
-                      <w:rFonts w:ascii="Cambria Math" w:hAnsi="Cambria Math"/>
-                      <w:i/>
-                      <w:szCs w:val="24"/>
-                    </w:rPr>
-                  </m:ctrlPr>
-                </m:sSubPr>
-                <m:e>
-                  <m:r>
-                    <w:rPr>
-                      <w:rFonts w:ascii="Cambria Math" w:hAnsi="Cambria Math"/>
-                      <w:szCs w:val="24"/>
-                    </w:rPr>
-                    <m:t>r</m:t>
-                  </m:r>
-                </m:e>
-                <m:sub>
-                  <m:r>
-                    <w:rPr>
-                      <w:rFonts w:ascii="Cambria Math" w:hAnsi="Cambria Math"/>
-                      <w:szCs w:val="24"/>
-                    </w:rPr>
-                    <m:t>real</m:t>
-                  </m:r>
-                </m:sub>
-              </m:sSub>
-            </m:e>
-          </m:d>
-          <m:r>
-            <w:rPr>
-              <w:rFonts w:ascii="Cambria Math" w:hAnsi="Cambria Math"/>
-              <w:szCs w:val="24"/>
-            </w:rPr>
-            <m:t>*</m:t>
-          </m:r>
-          <m:d>
-            <m:dPr>
-              <m:ctrlPr>
-                <w:rPr>
-                  <w:rFonts w:ascii="Cambria Math" w:hAnsi="Cambria Math"/>
-                  <w:i/>
-                  <w:szCs w:val="24"/>
-                </w:rPr>
-              </m:ctrlPr>
-            </m:dPr>
-            <m:e>
-              <m:r>
-                <w:rPr>
-                  <w:rFonts w:ascii="Cambria Math" w:hAnsi="Cambria Math"/>
-                  <w:szCs w:val="24"/>
-                </w:rPr>
-                <m:t>1+</m:t>
-              </m:r>
-              <m:sSub>
-                <m:sSubPr>
-                  <m:ctrlPr>
-                    <w:rPr>
-                      <w:rFonts w:ascii="Cambria Math" w:hAnsi="Cambria Math"/>
-                      <w:i/>
-                      <w:szCs w:val="24"/>
-                    </w:rPr>
-                  </m:ctrlPr>
-                </m:sSubPr>
-                <m:e>
-                  <m:r>
-                    <w:rPr>
-                      <w:rFonts w:ascii="Cambria Math" w:hAnsi="Cambria Math"/>
-                      <w:szCs w:val="24"/>
-                    </w:rPr>
-                    <m:t>r</m:t>
-                  </m:r>
-                </m:e>
-                <m:sub>
-                  <m:r>
-                    <w:rPr>
-                      <w:rFonts w:ascii="Cambria Math" w:hAnsi="Cambria Math"/>
-                      <w:szCs w:val="24"/>
-                    </w:rPr>
-                    <m:t>inflation</m:t>
-                  </m:r>
-                </m:sub>
-              </m:sSub>
-            </m:e>
-          </m:d>
-          <m:r>
-            <w:rPr>
-              <w:rFonts w:ascii="Cambria Math" w:hAnsi="Cambria Math"/>
-              <w:szCs w:val="24"/>
-            </w:rPr>
-            <m:t>-1</m:t>
-          </m:r>
-        </m:oMath>
-      </m:oMathPara>
+      <w:r>
+        <w:rPr>
+          <w:noProof/>
+          <w:szCs w:val="24"/>
+        </w:rPr>
+        <w:drawing>
+          <wp:inline distT="0" distB="0" distL="0" distR="0" wp14:anchorId="1A83F7BB" wp14:editId="53C36FFD">
+            <wp:extent cx="5941314" cy="211074"/>
+            <wp:effectExtent l="0" t="0" r="0" b="0"/>
+            <wp:docPr id="13" name="Picture 12">
+              <a:extLst xmlns:a="http://schemas.openxmlformats.org/drawingml/2006/main">
+                <a:ext uri="{FF2B5EF4-FFF2-40B4-BE49-F238E27FC236}">
+                  <a16:creationId xmlns:a16="http://schemas.microsoft.com/office/drawing/2014/main" id="{D42E04EE-81D3-4043-8BC8-F19BA44DC465}"/>
+                </a:ext>
+              </a:extLst>
+            </wp:docPr>
+            <wp:cNvGraphicFramePr>
+              <a:graphicFrameLocks xmlns:a="http://schemas.openxmlformats.org/drawingml/2006/main" noChangeAspect="1"/>
+            </wp:cNvGraphicFramePr>
+            <a:graphic xmlns:a="http://schemas.openxmlformats.org/drawingml/2006/main">
+              <a:graphicData uri="http://schemas.openxmlformats.org/drawingml/2006/picture">
+                <pic:pic xmlns:pic="http://schemas.openxmlformats.org/drawingml/2006/picture">
+                  <pic:nvPicPr>
+                    <pic:cNvPr id="13" name="Picture 12">
+                      <a:extLst>
+                        <a:ext uri="{FF2B5EF4-FFF2-40B4-BE49-F238E27FC236}">
+                          <a16:creationId xmlns:a16="http://schemas.microsoft.com/office/drawing/2014/main" id="{D42E04EE-81D3-4043-8BC8-F19BA44DC465}"/>
+                        </a:ext>
+                      </a:extLst>
+                    </pic:cNvPr>
+                    <pic:cNvPicPr>
+                      <a:picLocks noChangeAspect="1"/>
+                    </pic:cNvPicPr>
+                  </pic:nvPicPr>
+                  <pic:blipFill>
+                    <a:blip r:embed="rId10"/>
+                    <a:stretch>
+                      <a:fillRect/>
+                    </a:stretch>
+                  </pic:blipFill>
+                  <pic:spPr>
+                    <a:xfrm>
+                      <a:off x="0" y="0"/>
+                      <a:ext cx="5941314" cy="211074"/>
+                    </a:xfrm>
+                    <a:prstGeom prst="rect">
+                      <a:avLst/>
+                    </a:prstGeom>
+                  </pic:spPr>
+                </pic:pic>
+              </a:graphicData>
+            </a:graphic>
+          </wp:inline>
+        </w:drawing>
+      </w:r>
     </w:p>
     <w:p>
       <w:pPr>
@@ -2196,14 +2807,163 @@
         <w:rPr>
           <w:szCs w:val="24"/>
         </w:rPr>
-        <w:t xml:space="preserve">To compute an average annual escalation rate, base-year energy costs are escalated from year to year at rates projected by EIA, or at EIA rates adjusted by NIST for carbon pricing, to arrive at the total energy cost over a given performance period. The escalation </w:t>
-      </w:r>
-      <w:r>
-        <w:rPr>
-          <w:szCs w:val="24"/>
-        </w:rPr>
-        <w:lastRenderedPageBreak/>
-        <w:t>rates, e, are projected by Census Region, energy type, and industrial sector and vary from year to year. The formula used EERC prompts the user for information on the share of cost savings attributable to each fuel type, project location, industry sector, and the beginning date and duration of the performance period. It also prompts the user to select one of several carbon pricing scenarios--No Carbon Pricing, Default Pricing, Low Pricing, or High Pricing--then retrieves the relevant energy price forecasts and computes the average escalation rate, as described above. Since the performance period begins later than the base date, the calculated average rate includes the price escalation for the intervening year(s)</w:t>
+        <w:t xml:space="preserve">To compute an average annual escalation rate, base-year </w:t>
+      </w:r>
+      <w:r>
+        <w:rPr>
+          <w:szCs w:val="24"/>
+        </w:rPr>
+        <w:t xml:space="preserve">(i.e., award year) </w:t>
+      </w:r>
+      <w:r>
+        <w:rPr>
+          <w:szCs w:val="24"/>
+        </w:rPr>
+        <w:t xml:space="preserve">energy costs are escalated from year to year at rates projected by EIA, or at EIA rates adjusted by NIST for carbon pricing, to arrive at the total energy cost over a given performance period. The escalation rates, e, are projected by </w:t>
+      </w:r>
+      <w:r>
+        <w:rPr>
+          <w:szCs w:val="24"/>
+        </w:rPr>
+        <w:t>c</w:t>
+      </w:r>
+      <w:r>
+        <w:rPr>
+          <w:szCs w:val="24"/>
+        </w:rPr>
+        <w:t xml:space="preserve">ensus </w:t>
+      </w:r>
+      <w:r>
+        <w:rPr>
+          <w:szCs w:val="24"/>
+        </w:rPr>
+        <w:t>r</w:t>
+      </w:r>
+      <w:r>
+        <w:rPr>
+          <w:szCs w:val="24"/>
+        </w:rPr>
+        <w:t>egion, energy type, and industrial sector and vary from year to year. The formula used EERC prompts the user for information on the share of cost savings attributable to each fuel type, project location, industry sector, and the beginning date and duration of the performance period. It also prompts the user to select one of several carbon pricing scenarios</w:t>
+      </w:r>
+      <w:r>
+        <w:rPr>
+          <w:szCs w:val="24"/>
+        </w:rPr>
+        <w:t xml:space="preserve"> </w:t>
+      </w:r>
+      <w:r>
+        <w:rPr>
+          <w:szCs w:val="24"/>
+        </w:rPr>
+        <w:t>--</w:t>
+      </w:r>
+      <w:r>
+        <w:rPr>
+          <w:szCs w:val="24"/>
+        </w:rPr>
+        <w:t xml:space="preserve"> </w:t>
+      </w:r>
+      <w:r>
+        <w:rPr>
+          <w:szCs w:val="24"/>
+        </w:rPr>
+        <w:t>n</w:t>
+      </w:r>
+      <w:r>
+        <w:rPr>
+          <w:szCs w:val="24"/>
+        </w:rPr>
+        <w:t xml:space="preserve">o </w:t>
+      </w:r>
+      <w:r>
+        <w:rPr>
+          <w:szCs w:val="24"/>
+        </w:rPr>
+        <w:t>c</w:t>
+      </w:r>
+      <w:r>
+        <w:rPr>
+          <w:szCs w:val="24"/>
+        </w:rPr>
+        <w:t xml:space="preserve">arbon </w:t>
+      </w:r>
+      <w:r>
+        <w:rPr>
+          <w:szCs w:val="24"/>
+        </w:rPr>
+        <w:t>p</w:t>
+      </w:r>
+      <w:r>
+        <w:rPr>
+          <w:szCs w:val="24"/>
+        </w:rPr>
+        <w:t>ricing</w:t>
+      </w:r>
+      <w:r>
+        <w:rPr>
+          <w:szCs w:val="24"/>
+        </w:rPr>
+        <w:t xml:space="preserve">, </w:t>
+      </w:r>
+      <w:r>
+        <w:rPr>
+          <w:szCs w:val="24"/>
+        </w:rPr>
+        <w:t>l</w:t>
+      </w:r>
+      <w:r>
+        <w:rPr>
+          <w:szCs w:val="24"/>
+        </w:rPr>
+        <w:t>ow</w:t>
+      </w:r>
+      <w:r>
+        <w:rPr>
+          <w:szCs w:val="24"/>
+        </w:rPr>
+        <w:t>,</w:t>
+      </w:r>
+      <w:r>
+        <w:rPr>
+          <w:szCs w:val="24"/>
+        </w:rPr>
+        <w:t xml:space="preserve"> </w:t>
+      </w:r>
+      <w:r>
+        <w:rPr>
+          <w:szCs w:val="24"/>
+        </w:rPr>
+        <w:t>medium</w:t>
+      </w:r>
+      <w:r>
+        <w:rPr>
+          <w:szCs w:val="24"/>
+        </w:rPr>
+        <w:t>,</w:t>
+      </w:r>
+      <w:r>
+        <w:rPr>
+          <w:szCs w:val="24"/>
+        </w:rPr>
+        <w:t xml:space="preserve"> or </w:t>
+      </w:r>
+      <w:r>
+        <w:rPr>
+          <w:szCs w:val="24"/>
+        </w:rPr>
+        <w:t>h</w:t>
+      </w:r>
+      <w:r>
+        <w:rPr>
+          <w:szCs w:val="24"/>
+        </w:rPr>
+        <w:t xml:space="preserve">igh </w:t>
+      </w:r>
+      <w:r>
+        <w:rPr>
+          <w:szCs w:val="24"/>
+        </w:rPr>
+        <w:t>--then retrieves the relevant energy price forecasts and computes the average escalation rate, as described above. Since the performance period begins later than the base date, the calculated average rate includes the price escalation for the intervening year(s)</w:t>
       </w:r>
       <w:r>
         <w:rPr>
@@ -2238,366 +2998,76 @@
           <w:szCs w:val="24"/>
         </w:rPr>
       </w:pPr>
-      <m:oMathPara>
-        <m:oMath>
-          <m:r>
-            <w:rPr>
-              <w:rFonts w:ascii="Cambria Math" w:hAnsi="Cambria Math"/>
-              <w:szCs w:val="24"/>
-            </w:rPr>
-            <m:t>C=</m:t>
-          </m:r>
-          <m:d>
-            <m:dPr>
-              <m:ctrlPr>
-                <w:rPr>
-                  <w:rFonts w:ascii="Cambria Math" w:hAnsi="Cambria Math"/>
-                  <w:i/>
-                  <w:szCs w:val="24"/>
-                </w:rPr>
-              </m:ctrlPr>
-            </m:dPr>
-            <m:e>
-              <m:r>
-                <w:rPr>
-                  <w:rFonts w:ascii="Cambria Math" w:hAnsi="Cambria Math"/>
-                  <w:szCs w:val="24"/>
-                </w:rPr>
-                <m:t>1+</m:t>
-              </m:r>
-              <m:sSub>
-                <m:sSubPr>
-                  <m:ctrlPr>
-                    <w:rPr>
-                      <w:rFonts w:ascii="Cambria Math" w:hAnsi="Cambria Math"/>
-                      <w:i/>
-                      <w:szCs w:val="24"/>
-                    </w:rPr>
-                  </m:ctrlPr>
-                </m:sSubPr>
-                <m:e>
-                  <m:r>
-                    <w:rPr>
-                      <w:rFonts w:ascii="Cambria Math" w:hAnsi="Cambria Math"/>
-                      <w:szCs w:val="24"/>
-                    </w:rPr>
-                    <m:t>e</m:t>
-                  </m:r>
-                </m:e>
-                <m:sub>
-                  <m:r>
-                    <w:rPr>
-                      <w:rFonts w:ascii="Cambria Math" w:hAnsi="Cambria Math"/>
-                      <w:szCs w:val="24"/>
-                    </w:rPr>
-                    <m:t>1</m:t>
-                  </m:r>
-                </m:sub>
-              </m:sSub>
-            </m:e>
-          </m:d>
-          <m:r>
-            <w:rPr>
-              <w:rFonts w:ascii="Cambria Math" w:hAnsi="Cambria Math"/>
-              <w:szCs w:val="24"/>
-            </w:rPr>
-            <m:t>*A+</m:t>
-          </m:r>
-          <m:d>
-            <m:dPr>
-              <m:ctrlPr>
-                <w:rPr>
-                  <w:rFonts w:ascii="Cambria Math" w:hAnsi="Cambria Math"/>
-                  <w:i/>
-                  <w:szCs w:val="24"/>
-                </w:rPr>
-              </m:ctrlPr>
-            </m:dPr>
-            <m:e>
-              <m:r>
-                <w:rPr>
-                  <w:rFonts w:ascii="Cambria Math" w:hAnsi="Cambria Math"/>
-                  <w:szCs w:val="24"/>
-                </w:rPr>
-                <m:t>1+</m:t>
-              </m:r>
-              <m:sSub>
-                <m:sSubPr>
-                  <m:ctrlPr>
-                    <w:rPr>
-                      <w:rFonts w:ascii="Cambria Math" w:hAnsi="Cambria Math"/>
-                      <w:i/>
-                      <w:szCs w:val="24"/>
-                    </w:rPr>
-                  </m:ctrlPr>
-                </m:sSubPr>
-                <m:e>
-                  <m:r>
-                    <w:rPr>
-                      <w:rFonts w:ascii="Cambria Math" w:hAnsi="Cambria Math"/>
-                      <w:szCs w:val="24"/>
-                    </w:rPr>
-                    <m:t>e</m:t>
-                  </m:r>
-                </m:e>
-                <m:sub>
-                  <m:r>
-                    <w:rPr>
-                      <w:rFonts w:ascii="Cambria Math" w:hAnsi="Cambria Math"/>
-                      <w:szCs w:val="24"/>
-                    </w:rPr>
-                    <m:t>1</m:t>
-                  </m:r>
-                </m:sub>
-              </m:sSub>
-            </m:e>
-          </m:d>
-          <m:r>
-            <w:rPr>
-              <w:rFonts w:ascii="Cambria Math" w:hAnsi="Cambria Math"/>
-              <w:szCs w:val="24"/>
-            </w:rPr>
-            <m:t>*</m:t>
-          </m:r>
-          <m:d>
-            <m:dPr>
-              <m:ctrlPr>
-                <w:rPr>
-                  <w:rFonts w:ascii="Cambria Math" w:hAnsi="Cambria Math"/>
-                  <w:i/>
-                  <w:szCs w:val="24"/>
-                </w:rPr>
-              </m:ctrlPr>
-            </m:dPr>
-            <m:e>
-              <m:r>
-                <w:rPr>
-                  <w:rFonts w:ascii="Cambria Math" w:hAnsi="Cambria Math"/>
-                  <w:szCs w:val="24"/>
-                </w:rPr>
-                <m:t>1+</m:t>
-              </m:r>
-              <m:sSub>
-                <m:sSubPr>
-                  <m:ctrlPr>
-                    <w:rPr>
-                      <w:rFonts w:ascii="Cambria Math" w:hAnsi="Cambria Math"/>
-                      <w:i/>
-                      <w:szCs w:val="24"/>
-                    </w:rPr>
-                  </m:ctrlPr>
-                </m:sSubPr>
-                <m:e>
-                  <m:r>
-                    <w:rPr>
-                      <w:rFonts w:ascii="Cambria Math" w:hAnsi="Cambria Math"/>
-                      <w:szCs w:val="24"/>
-                    </w:rPr>
-                    <m:t>e</m:t>
-                  </m:r>
-                </m:e>
-                <m:sub>
-                  <m:r>
-                    <w:rPr>
-                      <w:rFonts w:ascii="Cambria Math" w:hAnsi="Cambria Math"/>
-                      <w:szCs w:val="24"/>
-                    </w:rPr>
-                    <m:t>2</m:t>
-                  </m:r>
-                </m:sub>
-              </m:sSub>
-            </m:e>
-          </m:d>
-          <m:r>
-            <w:rPr>
-              <w:rFonts w:ascii="Cambria Math" w:hAnsi="Cambria Math"/>
-              <w:szCs w:val="24"/>
-            </w:rPr>
-            <m:t>*A+…+</m:t>
-          </m:r>
-          <m:d>
-            <m:dPr>
-              <m:ctrlPr>
-                <w:rPr>
-                  <w:rFonts w:ascii="Cambria Math" w:hAnsi="Cambria Math"/>
-                  <w:i/>
-                  <w:szCs w:val="24"/>
-                </w:rPr>
-              </m:ctrlPr>
-            </m:dPr>
-            <m:e>
-              <m:r>
-                <w:rPr>
-                  <w:rFonts w:ascii="Cambria Math" w:hAnsi="Cambria Math"/>
-                  <w:szCs w:val="24"/>
-                </w:rPr>
-                <m:t>1+</m:t>
-              </m:r>
-              <m:sSub>
-                <m:sSubPr>
-                  <m:ctrlPr>
-                    <w:rPr>
-                      <w:rFonts w:ascii="Cambria Math" w:hAnsi="Cambria Math"/>
-                      <w:i/>
-                      <w:szCs w:val="24"/>
-                    </w:rPr>
-                  </m:ctrlPr>
-                </m:sSubPr>
-                <m:e>
-                  <m:r>
-                    <w:rPr>
-                      <w:rFonts w:ascii="Cambria Math" w:hAnsi="Cambria Math"/>
-                      <w:szCs w:val="24"/>
-                    </w:rPr>
-                    <m:t>e</m:t>
-                  </m:r>
-                </m:e>
-                <m:sub>
-                  <m:r>
-                    <w:rPr>
-                      <w:rFonts w:ascii="Cambria Math" w:hAnsi="Cambria Math"/>
-                      <w:szCs w:val="24"/>
-                    </w:rPr>
-                    <m:t>1</m:t>
-                  </m:r>
-                </m:sub>
-              </m:sSub>
-            </m:e>
-          </m:d>
-          <m:r>
-            <w:rPr>
-              <w:rFonts w:ascii="Cambria Math" w:hAnsi="Cambria Math"/>
-              <w:szCs w:val="24"/>
-            </w:rPr>
-            <m:t>*</m:t>
-          </m:r>
-          <m:d>
-            <m:dPr>
-              <m:ctrlPr>
-                <w:rPr>
-                  <w:rFonts w:ascii="Cambria Math" w:hAnsi="Cambria Math"/>
-                  <w:i/>
-                  <w:szCs w:val="24"/>
-                </w:rPr>
-              </m:ctrlPr>
-            </m:dPr>
-            <m:e>
-              <m:r>
-                <w:rPr>
-                  <w:rFonts w:ascii="Cambria Math" w:hAnsi="Cambria Math"/>
-                  <w:szCs w:val="24"/>
-                </w:rPr>
-                <m:t>1+</m:t>
-              </m:r>
-              <m:sSub>
-                <m:sSubPr>
-                  <m:ctrlPr>
-                    <w:rPr>
-                      <w:rFonts w:ascii="Cambria Math" w:hAnsi="Cambria Math"/>
-                      <w:i/>
-                      <w:szCs w:val="24"/>
-                    </w:rPr>
-                  </m:ctrlPr>
-                </m:sSubPr>
-                <m:e>
-                  <m:r>
-                    <w:rPr>
-                      <w:rFonts w:ascii="Cambria Math" w:hAnsi="Cambria Math"/>
-                      <w:szCs w:val="24"/>
-                    </w:rPr>
-                    <m:t>e</m:t>
-                  </m:r>
-                </m:e>
-                <m:sub>
-                  <m:r>
-                    <w:rPr>
-                      <w:rFonts w:ascii="Cambria Math" w:hAnsi="Cambria Math"/>
-                      <w:szCs w:val="24"/>
-                    </w:rPr>
-                    <m:t>2</m:t>
-                  </m:r>
-                </m:sub>
-              </m:sSub>
-            </m:e>
-          </m:d>
-          <m:r>
-            <w:rPr>
-              <w:rFonts w:ascii="Cambria Math" w:hAnsi="Cambria Math"/>
-              <w:szCs w:val="24"/>
-            </w:rPr>
-            <m:t>*…*</m:t>
-          </m:r>
-          <m:d>
-            <m:dPr>
-              <m:ctrlPr>
-                <w:rPr>
-                  <w:rFonts w:ascii="Cambria Math" w:hAnsi="Cambria Math"/>
-                  <w:i/>
-                  <w:szCs w:val="24"/>
-                </w:rPr>
-              </m:ctrlPr>
-            </m:dPr>
-            <m:e>
-              <m:r>
-                <w:rPr>
-                  <w:rFonts w:ascii="Cambria Math" w:hAnsi="Cambria Math"/>
-                  <w:szCs w:val="24"/>
-                </w:rPr>
-                <m:t>1+</m:t>
-              </m:r>
-              <m:sSub>
-                <m:sSubPr>
-                  <m:ctrlPr>
-                    <w:rPr>
-                      <w:rFonts w:ascii="Cambria Math" w:hAnsi="Cambria Math"/>
-                      <w:i/>
-                      <w:szCs w:val="24"/>
-                    </w:rPr>
-                  </m:ctrlPr>
-                </m:sSubPr>
-                <m:e>
-                  <m:r>
-                    <w:rPr>
-                      <w:rFonts w:ascii="Cambria Math" w:hAnsi="Cambria Math"/>
-                      <w:szCs w:val="24"/>
-                    </w:rPr>
-                    <m:t>e</m:t>
-                  </m:r>
-                </m:e>
-                <m:sub>
-                  <m:r>
-                    <w:rPr>
-                      <w:rFonts w:ascii="Cambria Math" w:hAnsi="Cambria Math"/>
-                      <w:szCs w:val="24"/>
-                    </w:rPr>
-                    <m:t>n</m:t>
-                  </m:r>
-                </m:sub>
-              </m:sSub>
-            </m:e>
-          </m:d>
-          <m:r>
-            <w:rPr>
-              <w:rFonts w:ascii="Cambria Math" w:hAnsi="Cambria Math"/>
-              <w:szCs w:val="24"/>
-            </w:rPr>
-            <m:t>*A</m:t>
-          </m:r>
-        </m:oMath>
-      </m:oMathPara>
-    </w:p>
-    <w:p>
-      <w:pPr>
-        <w:rPr>
-          <w:szCs w:val="24"/>
-        </w:rPr>
-      </w:pPr>
+      <w:r>
+        <w:rPr>
+          <w:noProof/>
+          <w:szCs w:val="24"/>
+        </w:rPr>
+        <w:drawing>
+          <wp:inline distT="0" distB="0" distL="0" distR="0" wp14:anchorId="48D35CD6" wp14:editId="6F9D68E3">
+            <wp:extent cx="5941314" cy="358902"/>
+            <wp:effectExtent l="0" t="0" r="0" b="0"/>
+            <wp:docPr id="11" name="Picture 10">
+              <a:extLst xmlns:a="http://schemas.openxmlformats.org/drawingml/2006/main">
+                <a:ext uri="{FF2B5EF4-FFF2-40B4-BE49-F238E27FC236}">
+                  <a16:creationId xmlns:a16="http://schemas.microsoft.com/office/drawing/2014/main" id="{62263C2D-10D7-496B-806B-8642B2AB273C}"/>
+                </a:ext>
+              </a:extLst>
+            </wp:docPr>
+            <wp:cNvGraphicFramePr>
+              <a:graphicFrameLocks xmlns:a="http://schemas.openxmlformats.org/drawingml/2006/main" noChangeAspect="1"/>
+            </wp:cNvGraphicFramePr>
+            <a:graphic xmlns:a="http://schemas.openxmlformats.org/drawingml/2006/main">
+              <a:graphicData uri="http://schemas.openxmlformats.org/drawingml/2006/picture">
+                <pic:pic xmlns:pic="http://schemas.openxmlformats.org/drawingml/2006/picture">
+                  <pic:nvPicPr>
+                    <pic:cNvPr id="11" name="Picture 10">
+                      <a:extLst>
+                        <a:ext uri="{FF2B5EF4-FFF2-40B4-BE49-F238E27FC236}">
+                          <a16:creationId xmlns:a16="http://schemas.microsoft.com/office/drawing/2014/main" id="{62263C2D-10D7-496B-806B-8642B2AB273C}"/>
+                        </a:ext>
+                      </a:extLst>
+                    </pic:cNvPr>
+                    <pic:cNvPicPr>
+                      <a:picLocks noChangeAspect="1"/>
+                    </pic:cNvPicPr>
+                  </pic:nvPicPr>
+                  <pic:blipFill>
+                    <a:blip r:embed="rId11"/>
+                    <a:stretch>
+                      <a:fillRect/>
+                    </a:stretch>
+                  </pic:blipFill>
+                  <pic:spPr>
+                    <a:xfrm>
+                      <a:off x="0" y="0"/>
+                      <a:ext cx="5941314" cy="358902"/>
+                    </a:xfrm>
+                    <a:prstGeom prst="rect">
+                      <a:avLst/>
+                    </a:prstGeom>
+                  </pic:spPr>
+                </pic:pic>
+              </a:graphicData>
+            </a:graphic>
+          </wp:inline>
+        </w:drawing>
+      </w:r>
+    </w:p>
+    <w:p>
+      <w:pPr>
+        <w:rPr>
+          <w:szCs w:val="24"/>
+        </w:rPr>
+      </w:pPr>
+      <w:proofErr w:type="gramStart"/>
       <w:r>
         <w:rPr>
           <w:szCs w:val="24"/>
         </w:rPr>
         <w:t>where</w:t>
       </w:r>
+      <w:proofErr w:type="gramEnd"/>
     </w:p>
     <w:p>
       <w:pPr>
@@ -2715,210 +3185,61 @@
           <w:szCs w:val="24"/>
         </w:rPr>
       </w:pPr>
-      <m:oMathPara>
-        <m:oMath>
-          <m:r>
-            <w:rPr>
-              <w:rFonts w:ascii="Cambria Math" w:hAnsi="Cambria Math"/>
-              <w:szCs w:val="24"/>
-            </w:rPr>
-            <m:t>C=</m:t>
-          </m:r>
-          <m:d>
-            <m:dPr>
-              <m:begChr m:val="["/>
-              <m:endChr m:val="]"/>
-              <m:ctrlPr>
-                <w:rPr>
-                  <w:rFonts w:ascii="Cambria Math" w:hAnsi="Cambria Math"/>
-                  <w:i/>
-                  <w:szCs w:val="24"/>
-                </w:rPr>
-              </m:ctrlPr>
-            </m:dPr>
-            <m:e>
-              <m:f>
-                <m:fPr>
-                  <m:ctrlPr>
-                    <w:rPr>
-                      <w:rFonts w:ascii="Cambria Math" w:hAnsi="Cambria Math"/>
-                      <w:i/>
-                      <w:szCs w:val="24"/>
-                    </w:rPr>
-                  </m:ctrlPr>
-                </m:fPr>
-                <m:num>
-                  <m:sSup>
-                    <m:sSupPr>
-                      <m:ctrlPr>
-                        <w:rPr>
-                          <w:rFonts w:ascii="Cambria Math" w:hAnsi="Cambria Math"/>
-                          <w:i/>
-                          <w:szCs w:val="24"/>
-                        </w:rPr>
-                      </m:ctrlPr>
-                    </m:sSupPr>
-                    <m:e>
-                      <m:d>
-                        <m:dPr>
-                          <m:ctrlPr>
-                            <w:rPr>
-                              <w:rFonts w:ascii="Cambria Math" w:hAnsi="Cambria Math"/>
-                              <w:i/>
-                              <w:szCs w:val="24"/>
-                            </w:rPr>
-                          </m:ctrlPr>
-                        </m:dPr>
-                        <m:e>
-                          <m:r>
-                            <w:rPr>
-                              <w:rFonts w:ascii="Cambria Math" w:hAnsi="Cambria Math"/>
-                              <w:szCs w:val="24"/>
-                            </w:rPr>
-                            <m:t>1+</m:t>
-                          </m:r>
-                          <m:sSub>
-                            <m:sSubPr>
-                              <m:ctrlPr>
-                                <w:rPr>
-                                  <w:rFonts w:ascii="Cambria Math" w:hAnsi="Cambria Math"/>
-                                  <w:i/>
-                                  <w:szCs w:val="24"/>
-                                </w:rPr>
-                              </m:ctrlPr>
-                            </m:sSubPr>
-                            <m:e>
-                              <m:r>
-                                <w:rPr>
-                                  <w:rFonts w:ascii="Cambria Math" w:hAnsi="Cambria Math"/>
-                                  <w:szCs w:val="24"/>
-                                </w:rPr>
-                                <m:t>e</m:t>
-                              </m:r>
-                            </m:e>
-                            <m:sub>
-                              <m:r>
-                                <w:rPr>
-                                  <w:rFonts w:ascii="Cambria Math" w:hAnsi="Cambria Math"/>
-                                  <w:szCs w:val="24"/>
-                                </w:rPr>
-                                <m:t>avg</m:t>
-                              </m:r>
-                            </m:sub>
-                          </m:sSub>
-                        </m:e>
-                      </m:d>
-                    </m:e>
-                    <m:sup>
-                      <m:r>
-                        <w:rPr>
-                          <w:rFonts w:ascii="Cambria Math" w:hAnsi="Cambria Math"/>
-                          <w:szCs w:val="24"/>
-                        </w:rPr>
-                        <m:t>n+1</m:t>
-                      </m:r>
-                    </m:sup>
-                  </m:sSup>
-                  <m:r>
-                    <w:rPr>
-                      <w:rFonts w:ascii="Cambria Math" w:hAnsi="Cambria Math"/>
-                      <w:szCs w:val="24"/>
-                    </w:rPr>
-                    <m:t>-</m:t>
-                  </m:r>
-                  <m:d>
-                    <m:dPr>
-                      <m:ctrlPr>
-                        <w:rPr>
-                          <w:rFonts w:ascii="Cambria Math" w:hAnsi="Cambria Math"/>
-                          <w:i/>
-                          <w:szCs w:val="24"/>
-                        </w:rPr>
-                      </m:ctrlPr>
-                    </m:dPr>
-                    <m:e>
-                      <m:r>
-                        <w:rPr>
-                          <w:rFonts w:ascii="Cambria Math" w:hAnsi="Cambria Math"/>
-                          <w:szCs w:val="24"/>
-                        </w:rPr>
-                        <m:t>1+</m:t>
-                      </m:r>
-                      <m:sSub>
-                        <m:sSubPr>
-                          <m:ctrlPr>
-                            <w:rPr>
-                              <w:rFonts w:ascii="Cambria Math" w:hAnsi="Cambria Math"/>
-                              <w:i/>
-                              <w:szCs w:val="24"/>
-                            </w:rPr>
-                          </m:ctrlPr>
-                        </m:sSubPr>
-                        <m:e>
-                          <m:r>
-                            <w:rPr>
-                              <w:rFonts w:ascii="Cambria Math" w:hAnsi="Cambria Math"/>
-                              <w:szCs w:val="24"/>
-                            </w:rPr>
-                            <m:t>e</m:t>
-                          </m:r>
-                        </m:e>
-                        <m:sub>
-                          <m:r>
-                            <w:rPr>
-                              <w:rFonts w:ascii="Cambria Math" w:hAnsi="Cambria Math"/>
-                              <w:szCs w:val="24"/>
-                            </w:rPr>
-                            <m:t>avg</m:t>
-                          </m:r>
-                        </m:sub>
-                      </m:sSub>
-                    </m:e>
-                  </m:d>
-                </m:num>
-                <m:den>
-                  <m:sSub>
-                    <m:sSubPr>
-                      <m:ctrlPr>
-                        <w:rPr>
-                          <w:rFonts w:ascii="Cambria Math" w:hAnsi="Cambria Math"/>
-                          <w:i/>
-                          <w:szCs w:val="24"/>
-                        </w:rPr>
-                      </m:ctrlPr>
-                    </m:sSubPr>
-                    <m:e>
-                      <m:r>
-                        <w:rPr>
-                          <w:rFonts w:ascii="Cambria Math" w:hAnsi="Cambria Math"/>
-                          <w:szCs w:val="24"/>
-                        </w:rPr>
-                        <m:t>e</m:t>
-                      </m:r>
-                    </m:e>
-                    <m:sub>
-                      <m:r>
-                        <w:rPr>
-                          <w:rFonts w:ascii="Cambria Math" w:hAnsi="Cambria Math"/>
-                          <w:szCs w:val="24"/>
-                        </w:rPr>
-                        <m:t>avg</m:t>
-                      </m:r>
-                    </m:sub>
-                  </m:sSub>
-                </m:den>
-              </m:f>
-            </m:e>
-          </m:d>
-          <m:r>
-            <w:rPr>
-              <w:rFonts w:ascii="Cambria Math" w:hAnsi="Cambria Math"/>
-              <w:szCs w:val="24"/>
-            </w:rPr>
-            <m:t>*A</m:t>
-          </m:r>
-        </m:oMath>
-      </m:oMathPara>
+      <w:r>
+        <w:rPr>
+          <w:noProof/>
+          <w:szCs w:val="24"/>
+        </w:rPr>
+        <w:drawing>
+          <wp:inline distT="0" distB="0" distL="0" distR="0" wp14:anchorId="0DBCC648" wp14:editId="1E0F7F6A">
+            <wp:extent cx="5941314" cy="496062"/>
+            <wp:effectExtent l="0" t="0" r="0" b="0"/>
+            <wp:docPr id="7" name="Content Placeholder 6">
+              <a:extLst xmlns:a="http://schemas.openxmlformats.org/drawingml/2006/main">
+                <a:ext uri="{FF2B5EF4-FFF2-40B4-BE49-F238E27FC236}">
+                  <a16:creationId xmlns:a16="http://schemas.microsoft.com/office/drawing/2014/main" id="{BF456BC2-550F-4678-A284-C27266C5109E}"/>
+                </a:ext>
+              </a:extLst>
+            </wp:docPr>
+            <wp:cNvGraphicFramePr>
+              <a:graphicFrameLocks xmlns:a="http://schemas.openxmlformats.org/drawingml/2006/main" noGrp="1" noChangeAspect="1"/>
+            </wp:cNvGraphicFramePr>
+            <a:graphic xmlns:a="http://schemas.openxmlformats.org/drawingml/2006/main">
+              <a:graphicData uri="http://schemas.openxmlformats.org/drawingml/2006/picture">
+                <pic:pic xmlns:pic="http://schemas.openxmlformats.org/drawingml/2006/picture">
+                  <pic:nvPicPr>
+                    <pic:cNvPr id="7" name="Content Placeholder 6">
+                      <a:extLst>
+                        <a:ext uri="{FF2B5EF4-FFF2-40B4-BE49-F238E27FC236}">
+                          <a16:creationId xmlns:a16="http://schemas.microsoft.com/office/drawing/2014/main" id="{BF456BC2-550F-4678-A284-C27266C5109E}"/>
+                        </a:ext>
+                      </a:extLst>
+                    </pic:cNvPr>
+                    <pic:cNvPicPr>
+                      <a:picLocks noGrp="1" noChangeAspect="1"/>
+                    </pic:cNvPicPr>
+                  </pic:nvPicPr>
+                  <pic:blipFill>
+                    <a:blip r:embed="rId12"/>
+                    <a:stretch>
+                      <a:fillRect/>
+                    </a:stretch>
+                  </pic:blipFill>
+                  <pic:spPr>
+                    <a:xfrm>
+                      <a:off x="0" y="0"/>
+                      <a:ext cx="5941314" cy="496062"/>
+                    </a:xfrm>
+                    <a:prstGeom prst="rect">
+                      <a:avLst/>
+                    </a:prstGeom>
+                  </pic:spPr>
+                </pic:pic>
+              </a:graphicData>
+            </a:graphic>
+          </wp:inline>
+        </w:drawing>
+      </w:r>
     </w:p>
     <w:p>
       <w:pPr>
@@ -2962,6 +3283,13 @@
           <w:szCs w:val="24"/>
         </w:rPr>
       </w:pPr>
+    </w:p>
+    <w:p>
+      <w:pPr>
+        <w:rPr>
+          <w:szCs w:val="24"/>
+        </w:rPr>
+      </w:pPr>
       <w:r>
         <w:rPr>
           <w:szCs w:val="24"/>
@@ -3024,518 +3352,61 @@
           <w:szCs w:val="24"/>
         </w:rPr>
       </w:pPr>
-      <m:oMathPara>
-        <m:oMath>
-          <m:d>
-            <m:dPr>
-              <m:begChr m:val="["/>
-              <m:endChr m:val="]"/>
-              <m:ctrlPr>
-                <w:rPr>
-                  <w:rFonts w:ascii="Cambria Math" w:hAnsi="Cambria Math"/>
-                  <w:i/>
-                  <w:szCs w:val="24"/>
-                </w:rPr>
-              </m:ctrlPr>
-            </m:dPr>
-            <m:e>
-              <m:f>
-                <m:fPr>
-                  <m:ctrlPr>
-                    <w:rPr>
-                      <w:rFonts w:ascii="Cambria Math" w:hAnsi="Cambria Math"/>
-                      <w:i/>
-                      <w:szCs w:val="24"/>
-                    </w:rPr>
-                  </m:ctrlPr>
-                </m:fPr>
-                <m:num>
-                  <m:sSup>
-                    <m:sSupPr>
-                      <m:ctrlPr>
-                        <w:rPr>
-                          <w:rFonts w:ascii="Cambria Math" w:hAnsi="Cambria Math"/>
-                          <w:i/>
-                          <w:szCs w:val="24"/>
-                        </w:rPr>
-                      </m:ctrlPr>
-                    </m:sSupPr>
-                    <m:e>
-                      <m:d>
-                        <m:dPr>
-                          <m:ctrlPr>
-                            <w:rPr>
-                              <w:rFonts w:ascii="Cambria Math" w:hAnsi="Cambria Math"/>
-                              <w:i/>
-                              <w:szCs w:val="24"/>
-                            </w:rPr>
-                          </m:ctrlPr>
-                        </m:dPr>
-                        <m:e>
-                          <m:r>
-                            <w:rPr>
-                              <w:rFonts w:ascii="Cambria Math" w:hAnsi="Cambria Math"/>
-                              <w:szCs w:val="24"/>
-                            </w:rPr>
-                            <m:t>1+</m:t>
-                          </m:r>
-                          <m:sSub>
-                            <m:sSubPr>
-                              <m:ctrlPr>
-                                <w:rPr>
-                                  <w:rFonts w:ascii="Cambria Math" w:hAnsi="Cambria Math"/>
-                                  <w:i/>
-                                  <w:szCs w:val="24"/>
-                                </w:rPr>
-                              </m:ctrlPr>
-                            </m:sSubPr>
-                            <m:e>
-                              <m:r>
-                                <w:rPr>
-                                  <w:rFonts w:ascii="Cambria Math" w:hAnsi="Cambria Math"/>
-                                  <w:szCs w:val="24"/>
-                                </w:rPr>
-                                <m:t>e</m:t>
-                              </m:r>
-                            </m:e>
-                            <m:sub>
-                              <m:r>
-                                <w:rPr>
-                                  <w:rFonts w:ascii="Cambria Math" w:hAnsi="Cambria Math"/>
-                                  <w:szCs w:val="24"/>
-                                </w:rPr>
-                                <m:t>avg</m:t>
-                              </m:r>
-                            </m:sub>
-                          </m:sSub>
-                        </m:e>
-                      </m:d>
-                    </m:e>
-                    <m:sup>
-                      <m:r>
-                        <w:rPr>
-                          <w:rFonts w:ascii="Cambria Math" w:hAnsi="Cambria Math"/>
-                          <w:szCs w:val="24"/>
-                        </w:rPr>
-                        <m:t>n+1</m:t>
-                      </m:r>
-                    </m:sup>
-                  </m:sSup>
-                  <m:r>
-                    <w:rPr>
-                      <w:rFonts w:ascii="Cambria Math" w:hAnsi="Cambria Math"/>
-                      <w:szCs w:val="24"/>
-                    </w:rPr>
-                    <m:t>-</m:t>
-                  </m:r>
-                  <m:d>
-                    <m:dPr>
-                      <m:ctrlPr>
-                        <w:rPr>
-                          <w:rFonts w:ascii="Cambria Math" w:hAnsi="Cambria Math"/>
-                          <w:i/>
-                          <w:szCs w:val="24"/>
-                        </w:rPr>
-                      </m:ctrlPr>
-                    </m:dPr>
-                    <m:e>
-                      <m:r>
-                        <w:rPr>
-                          <w:rFonts w:ascii="Cambria Math" w:hAnsi="Cambria Math"/>
-                          <w:szCs w:val="24"/>
-                        </w:rPr>
-                        <m:t>1+</m:t>
-                      </m:r>
-                      <m:sSub>
-                        <m:sSubPr>
-                          <m:ctrlPr>
-                            <w:rPr>
-                              <w:rFonts w:ascii="Cambria Math" w:hAnsi="Cambria Math"/>
-                              <w:i/>
-                              <w:szCs w:val="24"/>
-                            </w:rPr>
-                          </m:ctrlPr>
-                        </m:sSubPr>
-                        <m:e>
-                          <m:r>
-                            <w:rPr>
-                              <w:rFonts w:ascii="Cambria Math" w:hAnsi="Cambria Math"/>
-                              <w:szCs w:val="24"/>
-                            </w:rPr>
-                            <m:t>e</m:t>
-                          </m:r>
-                        </m:e>
-                        <m:sub>
-                          <m:r>
-                            <w:rPr>
-                              <w:rFonts w:ascii="Cambria Math" w:hAnsi="Cambria Math"/>
-                              <w:szCs w:val="24"/>
-                            </w:rPr>
-                            <m:t>avg</m:t>
-                          </m:r>
-                        </m:sub>
-                      </m:sSub>
-                    </m:e>
-                  </m:d>
-                </m:num>
-                <m:den>
-                  <m:sSub>
-                    <m:sSubPr>
-                      <m:ctrlPr>
-                        <w:rPr>
-                          <w:rFonts w:ascii="Cambria Math" w:hAnsi="Cambria Math"/>
-                          <w:i/>
-                          <w:szCs w:val="24"/>
-                        </w:rPr>
-                      </m:ctrlPr>
-                    </m:sSubPr>
-                    <m:e>
-                      <m:r>
-                        <w:rPr>
-                          <w:rFonts w:ascii="Cambria Math" w:hAnsi="Cambria Math"/>
-                          <w:szCs w:val="24"/>
-                        </w:rPr>
-                        <m:t>e</m:t>
-                      </m:r>
-                    </m:e>
-                    <m:sub>
-                      <m:r>
-                        <w:rPr>
-                          <w:rFonts w:ascii="Cambria Math" w:hAnsi="Cambria Math"/>
-                          <w:szCs w:val="24"/>
-                        </w:rPr>
-                        <m:t>avg</m:t>
-                      </m:r>
-                    </m:sub>
-                  </m:sSub>
-                </m:den>
-              </m:f>
-            </m:e>
-          </m:d>
-          <m:r>
-            <w:rPr>
-              <w:rFonts w:ascii="Cambria Math" w:hAnsi="Cambria Math"/>
-              <w:szCs w:val="24"/>
-            </w:rPr>
-            <m:t>=</m:t>
-          </m:r>
-          <m:d>
-            <m:dPr>
-              <m:ctrlPr>
-                <w:rPr>
-                  <w:rFonts w:ascii="Cambria Math" w:hAnsi="Cambria Math"/>
-                  <w:i/>
-                  <w:szCs w:val="24"/>
-                </w:rPr>
-              </m:ctrlPr>
-            </m:dPr>
-            <m:e>
-              <m:r>
-                <w:rPr>
-                  <w:rFonts w:ascii="Cambria Math" w:hAnsi="Cambria Math"/>
-                  <w:szCs w:val="24"/>
-                </w:rPr>
-                <m:t>1+</m:t>
-              </m:r>
-              <m:sSub>
-                <m:sSubPr>
-                  <m:ctrlPr>
-                    <w:rPr>
-                      <w:rFonts w:ascii="Cambria Math" w:hAnsi="Cambria Math"/>
-                      <w:i/>
-                      <w:szCs w:val="24"/>
-                    </w:rPr>
-                  </m:ctrlPr>
-                </m:sSubPr>
-                <m:e>
-                  <m:r>
-                    <w:rPr>
-                      <w:rFonts w:ascii="Cambria Math" w:hAnsi="Cambria Math"/>
-                      <w:szCs w:val="24"/>
-                    </w:rPr>
-                    <m:t>e</m:t>
-                  </m:r>
-                </m:e>
-                <m:sub>
-                  <m:r>
-                    <w:rPr>
-                      <w:rFonts w:ascii="Cambria Math" w:hAnsi="Cambria Math"/>
-                      <w:szCs w:val="24"/>
-                    </w:rPr>
-                    <m:t>1</m:t>
-                  </m:r>
-                </m:sub>
-              </m:sSub>
-            </m:e>
-          </m:d>
-          <m:r>
-            <w:rPr>
-              <w:rFonts w:ascii="Cambria Math" w:hAnsi="Cambria Math"/>
-              <w:szCs w:val="24"/>
-            </w:rPr>
-            <m:t>+</m:t>
-          </m:r>
-          <m:d>
-            <m:dPr>
-              <m:ctrlPr>
-                <w:rPr>
-                  <w:rFonts w:ascii="Cambria Math" w:hAnsi="Cambria Math"/>
-                  <w:i/>
-                  <w:szCs w:val="24"/>
-                </w:rPr>
-              </m:ctrlPr>
-            </m:dPr>
-            <m:e>
-              <m:r>
-                <w:rPr>
-                  <w:rFonts w:ascii="Cambria Math" w:hAnsi="Cambria Math"/>
-                  <w:szCs w:val="24"/>
-                </w:rPr>
-                <m:t>1+</m:t>
-              </m:r>
-              <m:sSub>
-                <m:sSubPr>
-                  <m:ctrlPr>
-                    <w:rPr>
-                      <w:rFonts w:ascii="Cambria Math" w:hAnsi="Cambria Math"/>
-                      <w:i/>
-                      <w:szCs w:val="24"/>
-                    </w:rPr>
-                  </m:ctrlPr>
-                </m:sSubPr>
-                <m:e>
-                  <m:r>
-                    <w:rPr>
-                      <w:rFonts w:ascii="Cambria Math" w:hAnsi="Cambria Math"/>
-                      <w:szCs w:val="24"/>
-                    </w:rPr>
-                    <m:t>e</m:t>
-                  </m:r>
-                </m:e>
-                <m:sub>
-                  <m:r>
-                    <w:rPr>
-                      <w:rFonts w:ascii="Cambria Math" w:hAnsi="Cambria Math"/>
-                      <w:szCs w:val="24"/>
-                    </w:rPr>
-                    <m:t>1</m:t>
-                  </m:r>
-                </m:sub>
-              </m:sSub>
-            </m:e>
-          </m:d>
-          <m:d>
-            <m:dPr>
-              <m:ctrlPr>
-                <w:rPr>
-                  <w:rFonts w:ascii="Cambria Math" w:hAnsi="Cambria Math"/>
-                  <w:i/>
-                  <w:szCs w:val="24"/>
-                </w:rPr>
-              </m:ctrlPr>
-            </m:dPr>
-            <m:e>
-              <m:r>
-                <w:rPr>
-                  <w:rFonts w:ascii="Cambria Math" w:hAnsi="Cambria Math"/>
-                  <w:szCs w:val="24"/>
-                </w:rPr>
-                <m:t>1+</m:t>
-              </m:r>
-              <m:sSub>
-                <m:sSubPr>
-                  <m:ctrlPr>
-                    <w:rPr>
-                      <w:rFonts w:ascii="Cambria Math" w:hAnsi="Cambria Math"/>
-                      <w:i/>
-                      <w:szCs w:val="24"/>
-                    </w:rPr>
-                  </m:ctrlPr>
-                </m:sSubPr>
-                <m:e>
-                  <m:r>
-                    <w:rPr>
-                      <w:rFonts w:ascii="Cambria Math" w:hAnsi="Cambria Math"/>
-                      <w:szCs w:val="24"/>
-                    </w:rPr>
-                    <m:t>e</m:t>
-                  </m:r>
-                </m:e>
-                <m:sub>
-                  <m:r>
-                    <w:rPr>
-                      <w:rFonts w:ascii="Cambria Math" w:hAnsi="Cambria Math"/>
-                      <w:szCs w:val="24"/>
-                    </w:rPr>
-                    <m:t>2</m:t>
-                  </m:r>
-                </m:sub>
-              </m:sSub>
-            </m:e>
-          </m:d>
-          <m:r>
-            <w:rPr>
-              <w:rFonts w:ascii="Cambria Math" w:hAnsi="Cambria Math"/>
-              <w:szCs w:val="24"/>
-            </w:rPr>
-            <m:t>+…+</m:t>
-          </m:r>
-          <m:d>
-            <m:dPr>
-              <m:ctrlPr>
-                <w:rPr>
-                  <w:rFonts w:ascii="Cambria Math" w:hAnsi="Cambria Math"/>
-                  <w:i/>
-                  <w:szCs w:val="24"/>
-                </w:rPr>
-              </m:ctrlPr>
-            </m:dPr>
-            <m:e>
-              <m:r>
-                <w:rPr>
-                  <w:rFonts w:ascii="Cambria Math" w:hAnsi="Cambria Math"/>
-                  <w:szCs w:val="24"/>
-                </w:rPr>
-                <m:t>1+</m:t>
-              </m:r>
-              <m:sSub>
-                <m:sSubPr>
-                  <m:ctrlPr>
-                    <w:rPr>
-                      <w:rFonts w:ascii="Cambria Math" w:hAnsi="Cambria Math"/>
-                      <w:i/>
-                      <w:szCs w:val="24"/>
-                    </w:rPr>
-                  </m:ctrlPr>
-                </m:sSubPr>
-                <m:e>
-                  <m:r>
-                    <w:rPr>
-                      <w:rFonts w:ascii="Cambria Math" w:hAnsi="Cambria Math"/>
-                      <w:szCs w:val="24"/>
-                    </w:rPr>
-                    <m:t>e</m:t>
-                  </m:r>
-                </m:e>
-                <m:sub>
-                  <m:r>
-                    <w:rPr>
-                      <w:rFonts w:ascii="Cambria Math" w:hAnsi="Cambria Math"/>
-                      <w:szCs w:val="24"/>
-                    </w:rPr>
-                    <m:t>1</m:t>
-                  </m:r>
-                </m:sub>
-              </m:sSub>
-            </m:e>
-          </m:d>
-          <m:d>
-            <m:dPr>
-              <m:ctrlPr>
-                <w:rPr>
-                  <w:rFonts w:ascii="Cambria Math" w:hAnsi="Cambria Math"/>
-                  <w:i/>
-                  <w:szCs w:val="24"/>
-                </w:rPr>
-              </m:ctrlPr>
-            </m:dPr>
-            <m:e>
-              <m:r>
-                <w:rPr>
-                  <w:rFonts w:ascii="Cambria Math" w:hAnsi="Cambria Math"/>
-                  <w:szCs w:val="24"/>
-                </w:rPr>
-                <m:t>1+</m:t>
-              </m:r>
-              <m:sSub>
-                <m:sSubPr>
-                  <m:ctrlPr>
-                    <w:rPr>
-                      <w:rFonts w:ascii="Cambria Math" w:hAnsi="Cambria Math"/>
-                      <w:i/>
-                      <w:szCs w:val="24"/>
-                    </w:rPr>
-                  </m:ctrlPr>
-                </m:sSubPr>
-                <m:e>
-                  <m:r>
-                    <w:rPr>
-                      <w:rFonts w:ascii="Cambria Math" w:hAnsi="Cambria Math"/>
-                      <w:szCs w:val="24"/>
-                    </w:rPr>
-                    <m:t>e</m:t>
-                  </m:r>
-                </m:e>
-                <m:sub>
-                  <m:r>
-                    <w:rPr>
-                      <w:rFonts w:ascii="Cambria Math" w:hAnsi="Cambria Math"/>
-                      <w:szCs w:val="24"/>
-                    </w:rPr>
-                    <m:t>2</m:t>
-                  </m:r>
-                </m:sub>
-              </m:sSub>
-            </m:e>
-          </m:d>
-          <m:r>
-            <w:rPr>
-              <w:rFonts w:ascii="Cambria Math" w:hAnsi="Cambria Math"/>
-              <w:szCs w:val="24"/>
-            </w:rPr>
-            <m:t>…</m:t>
-          </m:r>
-          <m:d>
-            <m:dPr>
-              <m:ctrlPr>
-                <w:rPr>
-                  <w:rFonts w:ascii="Cambria Math" w:hAnsi="Cambria Math"/>
-                  <w:i/>
-                  <w:szCs w:val="24"/>
-                </w:rPr>
-              </m:ctrlPr>
-            </m:dPr>
-            <m:e>
-              <m:r>
-                <w:rPr>
-                  <w:rFonts w:ascii="Cambria Math" w:hAnsi="Cambria Math"/>
-                  <w:szCs w:val="24"/>
-                </w:rPr>
-                <m:t>1+</m:t>
-              </m:r>
-              <m:sSub>
-                <m:sSubPr>
-                  <m:ctrlPr>
-                    <w:rPr>
-                      <w:rFonts w:ascii="Cambria Math" w:hAnsi="Cambria Math"/>
-                      <w:i/>
-                      <w:szCs w:val="24"/>
-                    </w:rPr>
-                  </m:ctrlPr>
-                </m:sSubPr>
-                <m:e>
-                  <m:r>
-                    <w:rPr>
-                      <w:rFonts w:ascii="Cambria Math" w:hAnsi="Cambria Math"/>
-                      <w:szCs w:val="24"/>
-                    </w:rPr>
-                    <m:t>e</m:t>
-                  </m:r>
-                </m:e>
-                <m:sub>
-                  <m:r>
-                    <w:rPr>
-                      <w:rFonts w:ascii="Cambria Math" w:hAnsi="Cambria Math"/>
-                      <w:szCs w:val="24"/>
-                    </w:rPr>
-                    <m:t>n</m:t>
-                  </m:r>
-                </m:sub>
-              </m:sSub>
-            </m:e>
-          </m:d>
-        </m:oMath>
-      </m:oMathPara>
+      <w:r>
+        <w:rPr>
+          <w:noProof/>
+          <w:szCs w:val="24"/>
+        </w:rPr>
+        <w:drawing>
+          <wp:inline distT="0" distB="0" distL="0" distR="0" wp14:anchorId="7D9F3EB0" wp14:editId="6134DD39">
+            <wp:extent cx="5941314" cy="674370"/>
+            <wp:effectExtent l="0" t="0" r="0" b="0"/>
+            <wp:docPr id="5" name="Picture 4">
+              <a:extLst xmlns:a="http://schemas.openxmlformats.org/drawingml/2006/main">
+                <a:ext uri="{FF2B5EF4-FFF2-40B4-BE49-F238E27FC236}">
+                  <a16:creationId xmlns:a16="http://schemas.microsoft.com/office/drawing/2014/main" id="{6849ED90-41FB-4755-A787-3FF072AF7704}"/>
+                </a:ext>
+              </a:extLst>
+            </wp:docPr>
+            <wp:cNvGraphicFramePr>
+              <a:graphicFrameLocks xmlns:a="http://schemas.openxmlformats.org/drawingml/2006/main" noChangeAspect="1"/>
+            </wp:cNvGraphicFramePr>
+            <a:graphic xmlns:a="http://schemas.openxmlformats.org/drawingml/2006/main">
+              <a:graphicData uri="http://schemas.openxmlformats.org/drawingml/2006/picture">
+                <pic:pic xmlns:pic="http://schemas.openxmlformats.org/drawingml/2006/picture">
+                  <pic:nvPicPr>
+                    <pic:cNvPr id="5" name="Picture 4">
+                      <a:extLst>
+                        <a:ext uri="{FF2B5EF4-FFF2-40B4-BE49-F238E27FC236}">
+                          <a16:creationId xmlns:a16="http://schemas.microsoft.com/office/drawing/2014/main" id="{6849ED90-41FB-4755-A787-3FF072AF7704}"/>
+                        </a:ext>
+                      </a:extLst>
+                    </pic:cNvPr>
+                    <pic:cNvPicPr>
+                      <a:picLocks noChangeAspect="1"/>
+                    </pic:cNvPicPr>
+                  </pic:nvPicPr>
+                  <pic:blipFill>
+                    <a:blip r:embed="rId13"/>
+                    <a:stretch>
+                      <a:fillRect/>
+                    </a:stretch>
+                  </pic:blipFill>
+                  <pic:spPr>
+                    <a:xfrm>
+                      <a:off x="0" y="0"/>
+                      <a:ext cx="5941314" cy="674370"/>
+                    </a:xfrm>
+                    <a:prstGeom prst="rect">
+                      <a:avLst/>
+                    </a:prstGeom>
+                  </pic:spPr>
+                </pic:pic>
+              </a:graphicData>
+            </a:graphic>
+          </wp:inline>
+        </w:drawing>
+      </w:r>
     </w:p>
     <w:p>
       <w:pPr>
@@ -3687,7 +3558,6 @@
         <w:rPr>
           <w:szCs w:val="24"/>
         </w:rPr>
-        <w:lastRenderedPageBreak/>
         <w:t>The CO</w:t>
       </w:r>
       <w:r>
@@ -3727,13 +3597,37 @@
         <w:rPr>
           <w:szCs w:val="24"/>
         </w:rPr>
-        <w:t xml:space="preserve"> based on EPA’s Emissions Hu</w:t>
-      </w:r>
-      <w:r>
-        <w:rPr>
-          <w:szCs w:val="24"/>
-        </w:rPr>
-        <w:t>b</w:t>
+        <w:t xml:space="preserve"> </w:t>
+      </w:r>
+      <w:r>
+        <w:rPr>
+          <w:szCs w:val="24"/>
+        </w:rPr>
+        <w:t xml:space="preserve">are </w:t>
+      </w:r>
+      <w:r>
+        <w:rPr>
+          <w:szCs w:val="24"/>
+        </w:rPr>
+        <w:t xml:space="preserve">based on EPA’s </w:t>
+      </w:r>
+      <w:r>
+        <w:rPr>
+          <w:szCs w:val="24"/>
+        </w:rPr>
+        <w:t>relevant e</w:t>
+      </w:r>
+      <w:r>
+        <w:rPr>
+          <w:szCs w:val="24"/>
+        </w:rPr>
+        <w:t xml:space="preserve">missions </w:t>
+      </w:r>
+      <w:r>
+        <w:rPr>
+          <w:szCs w:val="24"/>
+        </w:rPr>
+        <w:t>hub</w:t>
       </w:r>
       <w:r>
         <w:rPr>
@@ -3759,7 +3653,359 @@
         <w:rPr>
           <w:szCs w:val="24"/>
         </w:rPr>
-        <w:t>The energy price is adjusted by the cost of carbon per unit of fuel (i.e., assumes a 100% pass through to the retail price). This is added before the escalation rates are calculated so that the escalation rates are appropriated adjusted for the carbon scenario.</w:t>
+        <w:t>The energy price is adjusted by the cost of carbon per unit of fuel (</w:t>
+      </w:r>
+      <w:r>
+        <w:rPr>
+          <w:szCs w:val="24"/>
+        </w:rPr>
+        <w:t>assum</w:t>
+      </w:r>
+      <w:r>
+        <w:rPr>
+          <w:szCs w:val="24"/>
+        </w:rPr>
+        <w:t>ing</w:t>
+      </w:r>
+      <w:r>
+        <w:rPr>
+          <w:szCs w:val="24"/>
+        </w:rPr>
+        <w:t xml:space="preserve"> </w:t>
+      </w:r>
+      <w:r>
+        <w:rPr>
+          <w:szCs w:val="24"/>
+        </w:rPr>
+        <w:t xml:space="preserve">a 100% </w:t>
+      </w:r>
+      <w:r>
+        <w:rPr>
+          <w:szCs w:val="24"/>
+        </w:rPr>
+        <w:t>pass</w:t>
+      </w:r>
+      <w:r>
+        <w:rPr>
+          <w:szCs w:val="24"/>
+        </w:rPr>
+        <w:t>-</w:t>
+      </w:r>
+      <w:r>
+        <w:rPr>
+          <w:szCs w:val="24"/>
+        </w:rPr>
+        <w:t>through to the retail price). This is added before the escalation rates are calculated so that the escalation rates are appropriated adjusted for the carbon scenario.</w:t>
+      </w:r>
+      <w:r>
+        <w:rPr>
+          <w:szCs w:val="24"/>
+        </w:rPr>
+        <w:t xml:space="preserve"> </w:t>
+      </w:r>
+    </w:p>
+    <w:p>
+      <w:pPr>
+        <w:rPr>
+          <w:szCs w:val="24"/>
+        </w:rPr>
+      </w:pPr>
+    </w:p>
+    <w:p>
+      <w:pPr>
+        <w:rPr>
+          <w:szCs w:val="24"/>
+        </w:rPr>
+      </w:pPr>
+      <w:r>
+        <w:rPr>
+          <w:szCs w:val="24"/>
+        </w:rPr>
+        <w:t>T</w:t>
+      </w:r>
+      <w:r>
+        <w:rPr>
+          <w:szCs w:val="24"/>
+        </w:rPr>
+        <w:t xml:space="preserve">he purpose of including the carbon cost is to </w:t>
+      </w:r>
+      <w:r>
+        <w:rPr>
+          <w:szCs w:val="24"/>
+        </w:rPr>
+        <w:t>adjust future energy prices to incorporate the social cost of carbon</w:t>
+      </w:r>
+      <w:r>
+        <w:rPr>
+          <w:szCs w:val="24"/>
+        </w:rPr>
+        <w:t xml:space="preserve">. </w:t>
+      </w:r>
+      <w:r>
+        <w:rPr>
+          <w:szCs w:val="24"/>
+        </w:rPr>
+        <w:t xml:space="preserve">Current energy prices </w:t>
+      </w:r>
+      <w:r>
+        <w:rPr>
+          <w:szCs w:val="24"/>
+        </w:rPr>
+        <w:t xml:space="preserve">have not internalized </w:t>
+      </w:r>
+      <w:r>
+        <w:rPr>
+          <w:szCs w:val="24"/>
+        </w:rPr>
+        <w:t xml:space="preserve">any of </w:t>
+      </w:r>
+      <w:r>
+        <w:rPr>
+          <w:szCs w:val="24"/>
+        </w:rPr>
+        <w:t>these external costs</w:t>
+      </w:r>
+      <w:r>
+        <w:rPr>
+          <w:szCs w:val="24"/>
+        </w:rPr>
+        <w:t xml:space="preserve">. </w:t>
+      </w:r>
+      <w:r>
+        <w:rPr>
+          <w:szCs w:val="24"/>
+        </w:rPr>
+        <w:t xml:space="preserve">Therefore, </w:t>
+      </w:r>
+      <w:r>
+        <w:rPr>
+          <w:szCs w:val="24"/>
+        </w:rPr>
+        <w:t xml:space="preserve">it is not appropriate to </w:t>
+      </w:r>
+      <w:r>
+        <w:rPr>
+          <w:szCs w:val="24"/>
+        </w:rPr>
+        <w:t xml:space="preserve">add </w:t>
+      </w:r>
+      <w:r>
+        <w:rPr>
+          <w:szCs w:val="24"/>
+        </w:rPr>
+        <w:t xml:space="preserve">the price </w:t>
+      </w:r>
+      <w:r>
+        <w:rPr>
+          <w:szCs w:val="24"/>
+        </w:rPr>
+        <w:t xml:space="preserve">of carbon </w:t>
+      </w:r>
+      <w:r>
+        <w:rPr>
+          <w:szCs w:val="24"/>
+        </w:rPr>
+        <w:t xml:space="preserve">to </w:t>
+      </w:r>
+      <w:r>
+        <w:rPr>
+          <w:szCs w:val="24"/>
+        </w:rPr>
+        <w:t xml:space="preserve">the base year </w:t>
+      </w:r>
+      <w:r>
+        <w:rPr>
+          <w:szCs w:val="24"/>
+        </w:rPr>
+        <w:t>energy prices.</w:t>
+      </w:r>
+      <w:r>
+        <w:rPr>
+          <w:szCs w:val="24"/>
+        </w:rPr>
+        <w:t xml:space="preserve"> </w:t>
+      </w:r>
+      <w:r>
+        <w:rPr>
+          <w:szCs w:val="24"/>
+        </w:rPr>
+        <w:t>Instead</w:t>
+      </w:r>
+      <w:r>
+        <w:rPr>
+          <w:szCs w:val="24"/>
+        </w:rPr>
+        <w:t>,</w:t>
+      </w:r>
+      <w:r>
+        <w:rPr>
+          <w:szCs w:val="24"/>
+        </w:rPr>
+        <w:t xml:space="preserve"> the addition of carbon </w:t>
+      </w:r>
+      <w:r>
+        <w:rPr>
+          <w:szCs w:val="24"/>
+        </w:rPr>
+        <w:t xml:space="preserve">to energy </w:t>
+      </w:r>
+      <w:r>
+        <w:rPr>
+          <w:szCs w:val="24"/>
+        </w:rPr>
+        <w:t>price</w:t>
+      </w:r>
+      <w:r>
+        <w:rPr>
+          <w:szCs w:val="24"/>
+        </w:rPr>
+        <w:t>s</w:t>
+      </w:r>
+      <w:r>
+        <w:rPr>
+          <w:szCs w:val="24"/>
+        </w:rPr>
+        <w:t xml:space="preserve"> initially</w:t>
+      </w:r>
+      <w:r>
+        <w:rPr>
+          <w:szCs w:val="24"/>
+        </w:rPr>
+        <w:t xml:space="preserve"> occurs </w:t>
+      </w:r>
+      <w:r>
+        <w:rPr>
+          <w:szCs w:val="24"/>
+        </w:rPr>
+        <w:t>for every year</w:t>
+      </w:r>
+      <w:r>
+        <w:rPr>
+          <w:szCs w:val="24"/>
+        </w:rPr>
+        <w:t xml:space="preserve"> after the base year, </w:t>
+      </w:r>
+      <w:proofErr w:type="gramStart"/>
+      <w:r>
+        <w:rPr>
+          <w:szCs w:val="24"/>
+        </w:rPr>
+        <w:t>similar to</w:t>
+      </w:r>
+      <w:proofErr w:type="gramEnd"/>
+      <w:r>
+        <w:rPr>
+          <w:szCs w:val="24"/>
+        </w:rPr>
+        <w:t xml:space="preserve"> what would happen </w:t>
+      </w:r>
+      <w:r>
+        <w:rPr>
+          <w:szCs w:val="24"/>
+        </w:rPr>
+        <w:t xml:space="preserve">to energy prices </w:t>
+      </w:r>
+      <w:r>
+        <w:rPr>
+          <w:szCs w:val="24"/>
+        </w:rPr>
+        <w:t xml:space="preserve">if </w:t>
+      </w:r>
+      <w:r>
+        <w:rPr>
+          <w:szCs w:val="24"/>
+        </w:rPr>
+        <w:t xml:space="preserve">legislation were to require </w:t>
+      </w:r>
+      <w:r>
+        <w:rPr>
+          <w:szCs w:val="24"/>
+        </w:rPr>
+        <w:t>energy producer</w:t>
+      </w:r>
+      <w:r>
+        <w:rPr>
+          <w:szCs w:val="24"/>
+        </w:rPr>
+        <w:t xml:space="preserve">s to pay the estimated social </w:t>
+      </w:r>
+      <w:r>
+        <w:rPr>
+          <w:szCs w:val="24"/>
+        </w:rPr>
+        <w:t xml:space="preserve">cost of carbon </w:t>
+      </w:r>
+      <w:r>
+        <w:rPr>
+          <w:szCs w:val="24"/>
+        </w:rPr>
+        <w:t>on their production</w:t>
+      </w:r>
+      <w:r>
+        <w:rPr>
+          <w:szCs w:val="24"/>
+        </w:rPr>
+        <w:t xml:space="preserve"> starting at the end of the base year</w:t>
+      </w:r>
+      <w:r>
+        <w:rPr>
+          <w:szCs w:val="24"/>
+        </w:rPr>
+        <w:t>.</w:t>
+      </w:r>
+      <w:r>
+        <w:rPr>
+          <w:szCs w:val="24"/>
+        </w:rPr>
+        <w:t xml:space="preserve"> </w:t>
+      </w:r>
+      <w:r>
+        <w:rPr>
+          <w:szCs w:val="24"/>
+        </w:rPr>
+        <w:t xml:space="preserve">Alternatively, you could think of it as </w:t>
+      </w:r>
+      <w:r>
+        <w:rPr>
+          <w:szCs w:val="24"/>
+        </w:rPr>
+        <w:t>a</w:t>
+      </w:r>
+      <w:r>
+        <w:rPr>
+          <w:szCs w:val="24"/>
+        </w:rPr>
+        <w:t xml:space="preserve"> federal agency decid</w:t>
+      </w:r>
+      <w:r>
+        <w:rPr>
+          <w:szCs w:val="24"/>
+        </w:rPr>
+        <w:t>ing</w:t>
+      </w:r>
+      <w:r>
+        <w:rPr>
+          <w:szCs w:val="24"/>
+        </w:rPr>
+        <w:t xml:space="preserve"> to start including the social cost of carbon into the </w:t>
+      </w:r>
+      <w:r>
+        <w:rPr>
+          <w:szCs w:val="24"/>
+        </w:rPr>
+        <w:t>costs considered for future energy consumption.</w:t>
+      </w:r>
+      <w:r>
+        <w:rPr>
+          <w:szCs w:val="24"/>
+        </w:rPr>
+        <w:t xml:space="preserve"> </w:t>
+      </w:r>
+      <w:r>
+        <w:rPr>
+          <w:szCs w:val="24"/>
+        </w:rPr>
+        <w:t>The exceptions are California and the 12 northeastern states that are part of the Regional Greenhouse Gas Initiative (RGGI), which each have a carbon market with average carbon prices of approximately $29 and $13, respectively, at release of this document.</w:t>
       </w:r>
     </w:p>
     <w:p>
@@ -4146,8 +4392,8 @@
       </w:r>
     </w:p>
     <w:sectPr>
-      <w:headerReference w:type="default" r:id="rId10"/>
-      <w:footerReference w:type="default" r:id="rId11"/>
+      <w:headerReference w:type="default" r:id="rId14"/>
+      <w:footerReference w:type="default" r:id="rId15"/>
       <w:type w:val="continuous"/>
       <w:pgSz w:w="12240" w:h="15840"/>
       <w:pgMar w:top="1440" w:right="1440" w:bottom="1440" w:left="1440" w:header="720" w:footer="720" w:gutter="0"/>
@@ -4246,7 +4492,7 @@
         <w:noProof/>
         <w:sz w:val="18"/>
       </w:rPr>
-      <w:t>30</w:t>
+      <w:t>1</w:t>
     </w:r>
     <w:r>
       <w:rPr>
@@ -4289,7 +4535,7 @@
         <w:noProof/>
         <w:sz w:val="18"/>
       </w:rPr>
-      <w:t>30</w:t>
+      <w:t>7</w:t>
     </w:r>
     <w:r>
       <w:rPr>
@@ -4348,7 +4594,7 @@
         <w:noProof/>
         <w:sz w:val="18"/>
       </w:rPr>
-      <w:t>05/03/22</w:t>
+      <w:t>05/18/22</w:t>
     </w:r>
     <w:r>
       <w:rPr>
@@ -7986,8 +8232,8 @@
       <w:u w:val="single"/>
     </w:rPr>
   </w:style>
-  <w:style w:type="character" w:styleId="UnresolvedMention">
-    <w:name w:val="Unresolved Mention"/>
+  <w:style w:type="character" w:customStyle="1" w:styleId="UnresolvedMention1">
+    <w:name w:val="Unresolved Mention1"/>
     <w:basedOn w:val="DefaultParagraphFont"/>
     <w:uiPriority w:val="99"/>
     <w:semiHidden/>
@@ -8301,7 +8547,7 @@
 </file>
 
 <file path=customXml/itemProps1.xml><?xml version="1.0" encoding="utf-8"?>
-<ds:datastoreItem xmlns:ds="http://schemas.openxmlformats.org/officeDocument/2006/customXml" ds:itemID="{689908BD-69B2-4AC5-8943-0BB44BC23523}">
+<ds:datastoreItem xmlns:ds="http://schemas.openxmlformats.org/officeDocument/2006/customXml" ds:itemID="{AD1BE78B-8765-47CF-9FF9-3AA613DF00B0}">
   <ds:schemaRefs>
     <ds:schemaRef ds:uri="http://schemas.openxmlformats.org/officeDocument/2006/bibliography"/>
   </ds:schemaRefs>

</xml_diff>